<commit_message>
Tested service topology and distributed behaviour
</commit_message>
<xml_diff>
--- a/smart_factory/FogFlow research report.docx
+++ b/smart_factory/FogFlow research report.docx
@@ -1347,6 +1347,7 @@
         <w:rPr>
           <w:position w:val="0"/>
           <w:sz w:val="28"/>
+          <w:sz w:val="28"/>
           <w:vertAlign w:val="baseline"/>
         </w:rPr>
         <w:t>INTRODUCTION</w:t>
@@ -1356,7 +1357,12 @@
         <w:commentReference w:id="0"/>
       </w:r>
       <w:r>
-        <w:rPr/>
+        <w:rPr>
+          <w:position w:val="0"/>
+          <w:sz w:val="28"/>
+          <w:sz w:val="28"/>
+          <w:vertAlign w:val="baseline"/>
+        </w:rPr>
       </w:r>
     </w:p>
     <w:p>
@@ -1435,7 +1441,7 @@
         <w:pStyle w:val="Normal"/>
         <w:numPr>
           <w:ilvl w:val="0"/>
-          <w:numId w:val="2"/>
+          <w:numId w:val="1"/>
         </w:numPr>
         <w:spacing w:before="0" w:after="0"/>
         <w:ind w:left="720" w:right="0" w:hanging="360"/>
@@ -1452,7 +1458,7 @@
         <w:pStyle w:val="Normal"/>
         <w:numPr>
           <w:ilvl w:val="0"/>
-          <w:numId w:val="2"/>
+          <w:numId w:val="1"/>
         </w:numPr>
         <w:spacing w:before="0" w:after="0"/>
         <w:ind w:left="720" w:right="0" w:hanging="360"/>
@@ -1469,7 +1475,7 @@
         <w:pStyle w:val="Normal"/>
         <w:numPr>
           <w:ilvl w:val="0"/>
-          <w:numId w:val="2"/>
+          <w:numId w:val="1"/>
         </w:numPr>
         <w:ind w:left="720" w:right="0" w:hanging="360"/>
         <w:jc w:val="both"/>
@@ -1490,116 +1496,6 @@
       <w:r>
         <w:rPr/>
         <w:t>This three contexts empower FogFlow to orchestrate IoT services in a more intelligent and automatic manner. Context orchestration  is the key factor to distinguish this platform from the others such as EdgeX, Azure IoT Edge, Amazon Greengrass. This aspect is enabled by the design of introducing a new layer, namely IoT Discovery, which provides a update summary of available entity data on all brokers. As compared to event or topic based orchestration, our context-based orchestration in FogFlow is more flexible and more lightweight. This is because the orchestration decisions in FogFlow can be made based on aggregated context, without reading through all involved data streams.  Here you can see briefly some key features of FogFlow:</w:t>
-      </w:r>
-    </w:p>
-    <w:p>
-      <w:pPr>
-        <w:pStyle w:val="Normal"/>
-        <w:numPr>
-          <w:ilvl w:val="0"/>
-          <w:numId w:val="8"/>
-        </w:numPr>
-        <w:spacing w:lineRule="auto" w:line="240" w:before="0" w:after="0"/>
-        <w:ind w:left="630" w:right="0" w:hanging="360"/>
-        <w:rPr/>
-      </w:pPr>
-      <w:r>
-        <w:rPr/>
-        <w:t>Context-driven orchestration mechanism</w:t>
-      </w:r>
-    </w:p>
-    <w:p>
-      <w:pPr>
-        <w:pStyle w:val="Normal"/>
-        <w:numPr>
-          <w:ilvl w:val="0"/>
-          <w:numId w:val="8"/>
-        </w:numPr>
-        <w:spacing w:lineRule="auto" w:line="240" w:before="0" w:after="0"/>
-        <w:ind w:left="630" w:right="0" w:hanging="360"/>
-        <w:rPr/>
-      </w:pPr>
-      <w:r>
-        <w:rPr/>
-        <w:t>Serverless edge computing</w:t>
-      </w:r>
-    </w:p>
-    <w:p>
-      <w:pPr>
-        <w:pStyle w:val="Normal"/>
-        <w:numPr>
-          <w:ilvl w:val="0"/>
-          <w:numId w:val="8"/>
-        </w:numPr>
-        <w:spacing w:lineRule="auto" w:line="240" w:before="0" w:after="0"/>
-        <w:ind w:left="630" w:right="0" w:hanging="360"/>
-        <w:rPr/>
-      </w:pPr>
-      <w:r>
-        <w:rPr/>
-        <w:t>Based on Docker</w:t>
-      </w:r>
-    </w:p>
-    <w:p>
-      <w:pPr>
-        <w:pStyle w:val="Normal"/>
-        <w:numPr>
-          <w:ilvl w:val="0"/>
-          <w:numId w:val="8"/>
-        </w:numPr>
-        <w:ind w:left="630" w:right="0" w:hanging="360"/>
-        <w:rPr/>
-      </w:pPr>
-      <w:r>
-        <w:rPr/>
-        <w:t>Dynamic data orchestrator</w:t>
-      </w:r>
-    </w:p>
-    <w:p>
-      <w:pPr>
-        <w:pStyle w:val="Normal"/>
-        <w:ind w:left="0" w:right="0" w:hanging="0"/>
-        <w:jc w:val="both"/>
-        <w:rPr/>
-      </w:pPr>
-      <w:r>
-        <w:rPr/>
-      </w:r>
-    </w:p>
-    <w:p>
-      <w:pPr>
-        <w:pStyle w:val="Normal"/>
-        <w:ind w:left="0" w:right="0" w:hanging="0"/>
-        <w:jc w:val="both"/>
-        <w:rPr/>
-      </w:pPr>
-      <w:r>
-        <w:rPr/>
-      </w:r>
-      <w:r>
-        <w:br w:type="page"/>
-      </w:r>
-    </w:p>
-    <w:p>
-      <w:pPr>
-        <w:pStyle w:val="Heading3"/>
-        <w:rPr/>
-      </w:pPr>
-      <w:bookmarkStart w:id="5" w:name="_qwal5r9j2lpv"/>
-      <w:bookmarkEnd w:id="5"/>
-      <w:r>
-        <w:rPr/>
-        <w:t>SCENARIO</w:t>
-      </w:r>
-    </w:p>
-    <w:p>
-      <w:pPr>
-        <w:pStyle w:val="Normal"/>
-        <w:rPr/>
-      </w:pPr>
-      <w:r>
-        <w:rPr/>
-        <w:t>PoliBot is a (fictional) smart factory where robots and humans work and move around in the same space. An existing IoT infrastructure exists, to enforce safety policies around the factory. In particular, two safety rules have to be verified:</w:t>
       </w:r>
     </w:p>
     <w:p>
@@ -1609,13 +1505,13 @@
           <w:ilvl w:val="0"/>
           <w:numId w:val="7"/>
         </w:numPr>
-        <w:spacing w:before="0" w:after="0"/>
-        <w:ind w:left="720" w:right="0" w:hanging="360"/>
-        <w:rPr/>
-      </w:pPr>
-      <w:r>
-        <w:rPr/>
-        <w:t>A robot must not be in Idle for more than a given threshold. If this happens, it is likely that the robot is experiencing some kind of malfunctioning, and is to be repaired.</w:t>
+        <w:spacing w:lineRule="auto" w:line="240" w:before="0" w:after="0"/>
+        <w:ind w:left="630" w:right="0" w:hanging="360"/>
+        <w:rPr/>
+      </w:pPr>
+      <w:r>
+        <w:rPr/>
+        <w:t>Context-driven orchestration mechanism</w:t>
       </w:r>
     </w:p>
     <w:p>
@@ -1624,6 +1520,116 @@
         <w:numPr>
           <w:ilvl w:val="0"/>
           <w:numId w:val="7"/>
+        </w:numPr>
+        <w:spacing w:lineRule="auto" w:line="240" w:before="0" w:after="0"/>
+        <w:ind w:left="630" w:right="0" w:hanging="360"/>
+        <w:rPr/>
+      </w:pPr>
+      <w:r>
+        <w:rPr/>
+        <w:t>Serverless edge computing</w:t>
+      </w:r>
+    </w:p>
+    <w:p>
+      <w:pPr>
+        <w:pStyle w:val="Normal"/>
+        <w:numPr>
+          <w:ilvl w:val="0"/>
+          <w:numId w:val="7"/>
+        </w:numPr>
+        <w:spacing w:lineRule="auto" w:line="240" w:before="0" w:after="0"/>
+        <w:ind w:left="630" w:right="0" w:hanging="360"/>
+        <w:rPr/>
+      </w:pPr>
+      <w:r>
+        <w:rPr/>
+        <w:t>Based on Docker</w:t>
+      </w:r>
+    </w:p>
+    <w:p>
+      <w:pPr>
+        <w:pStyle w:val="Normal"/>
+        <w:numPr>
+          <w:ilvl w:val="0"/>
+          <w:numId w:val="7"/>
+        </w:numPr>
+        <w:ind w:left="630" w:right="0" w:hanging="360"/>
+        <w:rPr/>
+      </w:pPr>
+      <w:r>
+        <w:rPr/>
+        <w:t>Dynamic data orchestrator</w:t>
+      </w:r>
+    </w:p>
+    <w:p>
+      <w:pPr>
+        <w:pStyle w:val="Normal"/>
+        <w:ind w:left="0" w:right="0" w:hanging="0"/>
+        <w:jc w:val="both"/>
+        <w:rPr/>
+      </w:pPr>
+      <w:r>
+        <w:rPr/>
+      </w:r>
+    </w:p>
+    <w:p>
+      <w:pPr>
+        <w:pStyle w:val="Normal"/>
+        <w:ind w:left="0" w:right="0" w:hanging="0"/>
+        <w:jc w:val="both"/>
+        <w:rPr/>
+      </w:pPr>
+      <w:r>
+        <w:rPr/>
+      </w:r>
+      <w:r>
+        <w:br w:type="page"/>
+      </w:r>
+    </w:p>
+    <w:p>
+      <w:pPr>
+        <w:pStyle w:val="Heading3"/>
+        <w:rPr/>
+      </w:pPr>
+      <w:bookmarkStart w:id="5" w:name="_qwal5r9j2lpv"/>
+      <w:bookmarkEnd w:id="5"/>
+      <w:r>
+        <w:rPr/>
+        <w:t>SCENARIO</w:t>
+      </w:r>
+    </w:p>
+    <w:p>
+      <w:pPr>
+        <w:pStyle w:val="Normal"/>
+        <w:rPr/>
+      </w:pPr>
+      <w:r>
+        <w:rPr/>
+        <w:t>PoliBot is a (fictional) smart factory where robots and humans work and move around in the same space. An existing IoT infrastructure exists, to enforce safety policies around the factory. In particular, two safety rules have to be verified:</w:t>
+      </w:r>
+    </w:p>
+    <w:p>
+      <w:pPr>
+        <w:pStyle w:val="Normal"/>
+        <w:numPr>
+          <w:ilvl w:val="0"/>
+          <w:numId w:val="6"/>
+        </w:numPr>
+        <w:spacing w:before="0" w:after="0"/>
+        <w:ind w:left="720" w:right="0" w:hanging="360"/>
+        <w:rPr/>
+      </w:pPr>
+      <w:r>
+        <w:rPr/>
+        <w:t>A robot must not be in Idle for more than a given threshold. If this happens, it is likely that the robot is experiencing some kind of malfunctioning, and is to be repaired.</w:t>
+      </w:r>
+    </w:p>
+    <w:p>
+      <w:pPr>
+        <w:pStyle w:val="Normal"/>
+        <w:numPr>
+          <w:ilvl w:val="0"/>
+          <w:numId w:val="6"/>
         </w:numPr>
         <w:ind w:left="720" w:right="0" w:hanging="360"/>
         <w:rPr/>
@@ -1731,7 +1737,7 @@
         <w:pStyle w:val="Normal"/>
         <w:numPr>
           <w:ilvl w:val="0"/>
-          <w:numId w:val="5"/>
+          <w:numId w:val="4"/>
         </w:numPr>
         <w:spacing w:before="0" w:after="0"/>
         <w:ind w:left="720" w:right="0" w:hanging="360"/>
@@ -1753,7 +1759,7 @@
         <w:pStyle w:val="Normal"/>
         <w:numPr>
           <w:ilvl w:val="0"/>
-          <w:numId w:val="5"/>
+          <w:numId w:val="4"/>
         </w:numPr>
         <w:spacing w:before="0" w:after="0"/>
         <w:ind w:left="720" w:right="0" w:hanging="360"/>
@@ -1775,7 +1781,7 @@
         <w:pStyle w:val="Normal"/>
         <w:numPr>
           <w:ilvl w:val="0"/>
-          <w:numId w:val="5"/>
+          <w:numId w:val="4"/>
         </w:numPr>
         <w:ind w:left="720" w:right="0" w:hanging="360"/>
         <w:rPr/>
@@ -1883,6 +1889,7 @@
           <w:cols w:num="2" w:space="720" w:equalWidth="true" w:sep="false"/>
           <w:formProt w:val="false"/>
           <w:titlePg/>
+          <w:textDirection w:val="lrTb"/>
           <w:docGrid w:type="default" w:linePitch="312" w:charSpace="4294965247"/>
         </w:sectPr>
       </w:pPr>
@@ -1893,7 +1900,6 @@
         <w:keepNext w:val="true"/>
         <w:keepLines/>
         <w:widowControl/>
-        <w:pBdr/>
         <w:spacing w:lineRule="auto" w:line="259" w:before="240" w:after="40"/>
         <w:ind w:left="0" w:right="0" w:hanging="0"/>
         <w:jc w:val="left"/>
@@ -1963,6 +1969,436 @@
       <w:r>
         <w:rPr/>
         <w:t>. Three cases are possible:</w:t>
+      </w:r>
+    </w:p>
+    <w:p>
+      <w:pPr>
+        <w:pStyle w:val="Normal"/>
+        <w:numPr>
+          <w:ilvl w:val="0"/>
+          <w:numId w:val="8"/>
+        </w:numPr>
+        <w:spacing w:before="240" w:after="0"/>
+        <w:ind w:left="720" w:right="0" w:hanging="360"/>
+        <w:rPr/>
+      </w:pPr>
+      <w:r>
+        <w:rPr/>
+        <w:t xml:space="preserve">Such an entity doesn’t exist: this means that the received update is the first update for </w:t>
+      </w:r>
+      <w:r>
+        <w:rPr>
+          <w:u w:val="single"/>
+        </w:rPr>
+        <w:t>robot.</w:t>
+      </w:r>
+      <w:r>
+        <w:rPr/>
+        <w:t xml:space="preserve"> → A new Result is published, having </w:t>
+        <w:br/>
+      </w:r>
+      <w:r>
+        <w:rPr>
+          <w:u w:val="single"/>
+        </w:rPr>
+        <w:t>result-id</w:t>
+      </w:r>
+      <w:r>
+        <w:rPr/>
+        <w:t>=</w:t>
+      </w:r>
+      <w:r>
+        <w:rPr>
+          <w:u w:val="single"/>
+        </w:rPr>
+        <w:t>robot-id</w:t>
+      </w:r>
+      <w:r>
+        <w:rPr/>
+        <w:t xml:space="preserve">, </w:t>
+        <w:br/>
+      </w:r>
+      <w:r>
+        <w:rPr>
+          <w:u w:val="single"/>
+        </w:rPr>
+        <w:t>result-time</w:t>
+      </w:r>
+      <w:r>
+        <w:rPr/>
+        <w:t xml:space="preserve">=actual time measured by the server, </w:t>
+        <w:br/>
+      </w:r>
+      <w:r>
+        <w:rPr>
+          <w:u w:val="single"/>
+        </w:rPr>
+        <w:t>result-last_interval</w:t>
+      </w:r>
+      <w:r>
+        <w:rPr/>
+        <w:t xml:space="preserve">=0, </w:t>
+      </w:r>
+      <w:r>
+        <w:rPr>
+          <w:u w:val="single"/>
+        </w:rPr>
+        <w:t>result-status</w:t>
+      </w:r>
+      <w:r>
+        <w:rPr/>
+        <w:t>=</w:t>
+      </w:r>
+      <w:r>
+        <w:rPr>
+          <w:u w:val="single"/>
+        </w:rPr>
+        <w:t>robot-status.</w:t>
+      </w:r>
+    </w:p>
+    <w:p>
+      <w:pPr>
+        <w:pStyle w:val="Normal"/>
+        <w:numPr>
+          <w:ilvl w:val="0"/>
+          <w:numId w:val="8"/>
+        </w:numPr>
+        <w:spacing w:before="240" w:after="0"/>
+        <w:ind w:left="720" w:right="0" w:hanging="360"/>
+        <w:rPr/>
+      </w:pPr>
+      <w:r>
+        <w:rPr/>
+        <w:t xml:space="preserve">Such a </w:t>
+      </w:r>
+      <w:r>
+        <w:rPr>
+          <w:u w:val="single"/>
+        </w:rPr>
+        <w:t>result</w:t>
+      </w:r>
+      <w:r>
+        <w:rPr/>
+        <w:t xml:space="preserve"> entity exists, and </w:t>
+      </w:r>
+      <w:r>
+        <w:rPr>
+          <w:u w:val="single"/>
+        </w:rPr>
+        <w:t>result-status</w:t>
+      </w:r>
+      <w:r>
+        <w:rPr/>
+        <w:t xml:space="preserve"> ≠ </w:t>
+      </w:r>
+      <w:r>
+        <w:rPr>
+          <w:u w:val="single"/>
+        </w:rPr>
+        <w:t>robot-status</w:t>
+      </w:r>
+      <w:r>
+        <w:rPr/>
+        <w:t xml:space="preserve"> → </w:t>
+      </w:r>
+      <w:r>
+        <w:rPr>
+          <w:u w:val="single"/>
+        </w:rPr>
+        <w:t>result</w:t>
+      </w:r>
+      <w:r>
+        <w:rPr/>
+        <w:t xml:space="preserve"> is updated, setting </w:t>
+      </w:r>
+      <w:r>
+        <w:rPr>
+          <w:u w:val="single"/>
+        </w:rPr>
+        <w:br/>
+        <w:t>result-time</w:t>
+      </w:r>
+      <w:r>
+        <w:rPr/>
+        <w:t>=actual time measured by the server,</w:t>
+        <w:br/>
+        <w:t xml:space="preserve"> </w:t>
+      </w:r>
+      <w:r>
+        <w:rPr>
+          <w:u w:val="single"/>
+        </w:rPr>
+        <w:t>result-last_interval</w:t>
+      </w:r>
+      <w:r>
+        <w:rPr/>
+        <w:t xml:space="preserve">=0, </w:t>
+      </w:r>
+      <w:r>
+        <w:rPr>
+          <w:u w:val="single"/>
+        </w:rPr>
+        <w:t>result-status</w:t>
+      </w:r>
+      <w:r>
+        <w:rPr/>
+        <w:t>=</w:t>
+      </w:r>
+      <w:r>
+        <w:rPr>
+          <w:u w:val="single"/>
+        </w:rPr>
+        <w:t>robot-status.</w:t>
+      </w:r>
+    </w:p>
+    <w:p>
+      <w:pPr>
+        <w:pStyle w:val="Normal"/>
+        <w:numPr>
+          <w:ilvl w:val="0"/>
+          <w:numId w:val="8"/>
+        </w:numPr>
+        <w:ind w:left="720" w:right="0" w:hanging="360"/>
+        <w:rPr/>
+      </w:pPr>
+      <w:r>
+        <w:rPr/>
+        <w:t xml:space="preserve">Such a </w:t>
+      </w:r>
+      <w:r>
+        <w:rPr>
+          <w:u w:val="single"/>
+        </w:rPr>
+        <w:t>result</w:t>
+      </w:r>
+      <w:r>
+        <w:rPr/>
+        <w:t xml:space="preserve"> entity exists, and </w:t>
+      </w:r>
+      <w:r>
+        <w:rPr>
+          <w:u w:val="single"/>
+        </w:rPr>
+        <w:t>result-status</w:t>
+      </w:r>
+      <w:r>
+        <w:rPr/>
+        <w:t xml:space="preserve"> = </w:t>
+      </w:r>
+      <w:r>
+        <w:rPr>
+          <w:u w:val="single"/>
+        </w:rPr>
+        <w:t>robot-status</w:t>
+      </w:r>
+      <w:r>
+        <w:rPr/>
+        <w:t xml:space="preserve"> → </w:t>
+      </w:r>
+      <w:r>
+        <w:rPr>
+          <w:u w:val="single"/>
+        </w:rPr>
+        <w:t>result</w:t>
+      </w:r>
+      <w:r>
+        <w:rPr/>
+        <w:t xml:space="preserve"> is updated, setting</w:t>
+        <w:br/>
+        <w:t xml:space="preserve"> </w:t>
+      </w:r>
+      <w:r>
+        <w:rPr>
+          <w:u w:val="single"/>
+        </w:rPr>
+        <w:t>result-time</w:t>
+      </w:r>
+      <w:r>
+        <w:rPr/>
+        <w:t xml:space="preserve">=actual time measured by the server,  </w:t>
+        <w:br/>
+      </w:r>
+      <w:r>
+        <w:rPr>
+          <w:u w:val="single"/>
+        </w:rPr>
+        <w:t>result-status</w:t>
+      </w:r>
+      <w:r>
+        <w:rPr/>
+        <w:t>=</w:t>
+      </w:r>
+      <w:r>
+        <w:rPr>
+          <w:u w:val="single"/>
+        </w:rPr>
+        <w:t>robot-status</w:t>
+      </w:r>
+      <w:r>
+        <w:rPr/>
+        <w:t xml:space="preserve">, </w:t>
+        <w:br/>
+      </w:r>
+      <w:r>
+        <w:rPr>
+          <w:u w:val="single"/>
+        </w:rPr>
+        <w:t>result-last_interval</w:t>
+      </w:r>
+      <w:r>
+        <w:rPr/>
+        <w:t>=</w:t>
+      </w:r>
+      <w:r>
+        <w:rPr>
+          <w:u w:val="single"/>
+        </w:rPr>
+        <w:t>result-last_interval</w:t>
+      </w:r>
+      <w:r>
+        <w:rPr/>
+        <w:t xml:space="preserve"> + actual time - </w:t>
+      </w:r>
+      <w:r>
+        <w:rPr>
+          <w:u w:val="single"/>
+        </w:rPr>
+        <w:t>result-time</w:t>
+      </w:r>
+      <w:r>
+        <w:rPr/>
+        <w:t>.</w:t>
+      </w:r>
+    </w:p>
+    <w:p>
+      <w:pPr>
+        <w:pStyle w:val="Heading5"/>
+        <w:rPr/>
+      </w:pPr>
+      <w:bookmarkStart w:id="14" w:name="_ovutscxrv1a2"/>
+      <w:bookmarkEnd w:id="14"/>
+      <w:r>
+        <w:rPr/>
+        <w:t>detect_idle</w:t>
+      </w:r>
+    </w:p>
+    <w:p>
+      <w:pPr>
+        <w:pStyle w:val="Normal"/>
+        <w:rPr/>
+      </w:pPr>
+      <w:r>
+        <w:rPr/>
+        <w:t>This function is triggered by an entity update of type Result (</w:t>
+      </w:r>
+      <w:r>
+        <w:rPr>
+          <w:u w:val="single"/>
+        </w:rPr>
+        <w:t>result</w:t>
+      </w:r>
+      <w:r>
+        <w:rPr/>
+        <w:t xml:space="preserve">). If </w:t>
+      </w:r>
+      <w:r>
+        <w:rPr>
+          <w:u w:val="single"/>
+        </w:rPr>
+        <w:t>result-last_interval</w:t>
+      </w:r>
+      <w:r>
+        <w:rPr/>
+        <w:t xml:space="preserve"> is greater than a fixed threshold, the function publishes an Error entity indicating the Id of the robot that was idle for too long (the Id is extracted from the result Id), how long it has been in idle, and at which time the error was detected.</w:t>
+      </w:r>
+    </w:p>
+    <w:p>
+      <w:pPr>
+        <w:pStyle w:val="Heading5"/>
+        <w:rPr/>
+      </w:pPr>
+      <w:bookmarkStart w:id="15" w:name="_nmnztkbh1k9a"/>
+      <w:bookmarkEnd w:id="15"/>
+      <w:r>
+        <w:rPr/>
+        <w:t>bracelets</w:t>
+      </w:r>
+    </w:p>
+    <w:p>
+      <w:pPr>
+        <w:pStyle w:val="Normal"/>
+        <w:rPr/>
+      </w:pPr>
+      <w:r>
+        <w:rPr/>
+        <w:t xml:space="preserve">This function is triggered by an entity update of type Bracelet (let </w:t>
+      </w:r>
+      <w:r>
+        <w:rPr>
+          <w:u w:val="single"/>
+        </w:rPr>
+        <w:t>bracelet</w:t>
+      </w:r>
+      <w:r>
+        <w:rPr/>
+        <w:t xml:space="preserve"> be the entity that triggered the update). It queries FogFlow for all the available Robot entities. Then, for each of them, calculates the distance between the robot and </w:t>
+      </w:r>
+      <w:r>
+        <w:rPr>
+          <w:u w:val="single"/>
+        </w:rPr>
+        <w:t xml:space="preserve">bracelet. </w:t>
+      </w:r>
+      <w:r>
+        <w:rPr/>
+        <w:t xml:space="preserve">If the resulting distance is greater than a fixed threshold, an error is published indicating the Ids of both the robot and </w:t>
+      </w:r>
+      <w:r>
+        <w:rPr>
+          <w:u w:val="single"/>
+        </w:rPr>
+        <w:t>bracelet</w:t>
+      </w:r>
+      <w:r>
+        <w:rPr/>
+        <w:t>, and the positions of both</w:t>
+      </w:r>
+    </w:p>
+    <w:p>
+      <w:pPr>
+        <w:pStyle w:val="Heading4"/>
+        <w:keepNext w:val="true"/>
+        <w:keepLines/>
+        <w:widowControl/>
+        <w:spacing w:lineRule="auto" w:line="259" w:before="240" w:after="40"/>
+        <w:ind w:left="0" w:right="0" w:hanging="0"/>
+        <w:jc w:val="left"/>
+        <w:rPr>
+          <w:b/>
+          <w:b/>
+          <w:sz w:val="24"/>
+          <w:szCs w:val="24"/>
+        </w:rPr>
+      </w:pPr>
+      <w:bookmarkStart w:id="16" w:name="_vzvfwiez31em"/>
+      <w:bookmarkEnd w:id="16"/>
+      <w:r>
+        <w:rPr>
+          <w:b/>
+          <w:sz w:val="24"/>
+          <w:szCs w:val="24"/>
+        </w:rPr>
+        <w:t>Deploying on FogFlow</w:t>
+      </w:r>
+    </w:p>
+    <w:p>
+      <w:pPr>
+        <w:pStyle w:val="Normal"/>
+        <w:rPr/>
+      </w:pPr>
+      <w:r>
+        <w:rPr/>
+        <w:t>When the code was ready, we registered the functions into the fogflow system. This operation consists of three steps:</w:t>
       </w:r>
     </w:p>
     <w:p>
@@ -1978,76 +2414,7 @@
       </w:pPr>
       <w:r>
         <w:rPr/>
-        <w:t xml:space="preserve">Such an entity doesn’t exist: this means that the received update is the first update for </w:t>
-      </w:r>
-      <w:r>
-        <w:rPr>
-          <w:u w:val="single"/>
-        </w:rPr>
-        <w:t>robot.</w:t>
-      </w:r>
-      <w:r>
-        <w:rPr/>
-        <w:t xml:space="preserve"> → A new Result is published, having </w:t>
-        <w:br/>
-      </w:r>
-      <w:r>
-        <w:rPr>
-          <w:u w:val="single"/>
-        </w:rPr>
-        <w:t>result-id</w:t>
-      </w:r>
-      <w:r>
-        <w:rPr/>
-        <w:t>=</w:t>
-      </w:r>
-      <w:r>
-        <w:rPr>
-          <w:u w:val="single"/>
-        </w:rPr>
-        <w:t>robot-id</w:t>
-      </w:r>
-      <w:r>
-        <w:rPr/>
-        <w:t xml:space="preserve">, </w:t>
-        <w:br/>
-      </w:r>
-      <w:r>
-        <w:rPr>
-          <w:u w:val="single"/>
-        </w:rPr>
-        <w:t>result-time</w:t>
-      </w:r>
-      <w:r>
-        <w:rPr/>
-        <w:t xml:space="preserve">=actual time measured by the server, </w:t>
-        <w:br/>
-      </w:r>
-      <w:r>
-        <w:rPr>
-          <w:u w:val="single"/>
-        </w:rPr>
-        <w:t>result-last_interval</w:t>
-      </w:r>
-      <w:r>
-        <w:rPr/>
-        <w:t xml:space="preserve">=0, </w:t>
-      </w:r>
-      <w:r>
-        <w:rPr>
-          <w:u w:val="single"/>
-        </w:rPr>
-        <w:t>result-status</w:t>
-      </w:r>
-      <w:r>
-        <w:rPr/>
-        <w:t>=</w:t>
-      </w:r>
-      <w:r>
-        <w:rPr>
-          <w:u w:val="single"/>
-        </w:rPr>
-        <w:t>robot-status.</w:t>
+        <w:t>Register an operator for each function</w:t>
       </w:r>
     </w:p>
     <w:p>
@@ -2063,86 +2430,7 @@
       </w:pPr>
       <w:r>
         <w:rPr/>
-        <w:t xml:space="preserve">Such a </w:t>
-      </w:r>
-      <w:r>
-        <w:rPr>
-          <w:u w:val="single"/>
-        </w:rPr>
-        <w:t>result</w:t>
-      </w:r>
-      <w:r>
-        <w:rPr/>
-        <w:t xml:space="preserve"> entity exists, and </w:t>
-      </w:r>
-      <w:r>
-        <w:rPr>
-          <w:u w:val="single"/>
-        </w:rPr>
-        <w:t>result-status</w:t>
-      </w:r>
-      <w:r>
-        <w:rPr/>
-        <w:t xml:space="preserve"> ≠ </w:t>
-      </w:r>
-      <w:r>
-        <w:rPr>
-          <w:u w:val="single"/>
-        </w:rPr>
-        <w:t>robot-status</w:t>
-      </w:r>
-      <w:r>
-        <w:rPr/>
-        <w:t xml:space="preserve"> → </w:t>
-      </w:r>
-      <w:r>
-        <w:rPr>
-          <w:u w:val="single"/>
-        </w:rPr>
-        <w:t>result</w:t>
-      </w:r>
-      <w:r>
-        <w:rPr/>
-        <w:t xml:space="preserve"> is updated, setting </w:t>
-      </w:r>
-      <w:r>
-        <w:rPr>
-          <w:u w:val="single"/>
-        </w:rPr>
-        <w:br/>
-        <w:t>result-time</w:t>
-      </w:r>
-      <w:r>
-        <w:rPr/>
-        <w:t>=actual time measured by the server,</w:t>
-        <w:br/>
-        <w:t xml:space="preserve"> </w:t>
-      </w:r>
-      <w:r>
-        <w:rPr>
-          <w:u w:val="single"/>
-        </w:rPr>
-        <w:t>result-last_interval</w:t>
-      </w:r>
-      <w:r>
-        <w:rPr/>
-        <w:t xml:space="preserve">=0, </w:t>
-      </w:r>
-      <w:r>
-        <w:rPr>
-          <w:u w:val="single"/>
-        </w:rPr>
-        <w:t>result-status</w:t>
-      </w:r>
-      <w:r>
-        <w:rPr/>
-        <w:t>=</w:t>
-      </w:r>
-      <w:r>
-        <w:rPr>
-          <w:u w:val="single"/>
-        </w:rPr>
-        <w:t>robot-status.</w:t>
+        <w:t>Link a docker image to each operator (more than one image can be linked to each operator if we want to provide different code for different operating systems or hardware architectures, but this wasn’t our case)</w:t>
       </w:r>
     </w:p>
     <w:p>
@@ -2151,289 +2439,6 @@
         <w:numPr>
           <w:ilvl w:val="0"/>
           <w:numId w:val="9"/>
-        </w:numPr>
-        <w:ind w:left="720" w:right="0" w:hanging="360"/>
-        <w:rPr/>
-      </w:pPr>
-      <w:r>
-        <w:rPr/>
-        <w:t xml:space="preserve">Such a </w:t>
-      </w:r>
-      <w:r>
-        <w:rPr>
-          <w:u w:val="single"/>
-        </w:rPr>
-        <w:t>result</w:t>
-      </w:r>
-      <w:r>
-        <w:rPr/>
-        <w:t xml:space="preserve"> entity exists, and </w:t>
-      </w:r>
-      <w:r>
-        <w:rPr>
-          <w:u w:val="single"/>
-        </w:rPr>
-        <w:t>result-status</w:t>
-      </w:r>
-      <w:r>
-        <w:rPr/>
-        <w:t xml:space="preserve"> = </w:t>
-      </w:r>
-      <w:r>
-        <w:rPr>
-          <w:u w:val="single"/>
-        </w:rPr>
-        <w:t>robot-status</w:t>
-      </w:r>
-      <w:r>
-        <w:rPr/>
-        <w:t xml:space="preserve"> → </w:t>
-      </w:r>
-      <w:r>
-        <w:rPr>
-          <w:u w:val="single"/>
-        </w:rPr>
-        <w:t>result</w:t>
-      </w:r>
-      <w:r>
-        <w:rPr/>
-        <w:t xml:space="preserve"> is updated, setting</w:t>
-        <w:br/>
-        <w:t xml:space="preserve"> </w:t>
-      </w:r>
-      <w:r>
-        <w:rPr>
-          <w:u w:val="single"/>
-        </w:rPr>
-        <w:t>result-time</w:t>
-      </w:r>
-      <w:r>
-        <w:rPr/>
-        <w:t xml:space="preserve">=actual time measured by the server,  </w:t>
-        <w:br/>
-      </w:r>
-      <w:r>
-        <w:rPr>
-          <w:u w:val="single"/>
-        </w:rPr>
-        <w:t>result-status</w:t>
-      </w:r>
-      <w:r>
-        <w:rPr/>
-        <w:t>=</w:t>
-      </w:r>
-      <w:r>
-        <w:rPr>
-          <w:u w:val="single"/>
-        </w:rPr>
-        <w:t>robot-status</w:t>
-      </w:r>
-      <w:r>
-        <w:rPr/>
-        <w:t xml:space="preserve">, </w:t>
-        <w:br/>
-      </w:r>
-      <w:r>
-        <w:rPr>
-          <w:u w:val="single"/>
-        </w:rPr>
-        <w:t>result-last_interval</w:t>
-      </w:r>
-      <w:r>
-        <w:rPr/>
-        <w:t>=</w:t>
-      </w:r>
-      <w:r>
-        <w:rPr>
-          <w:u w:val="single"/>
-        </w:rPr>
-        <w:t>result-last_interval</w:t>
-      </w:r>
-      <w:r>
-        <w:rPr/>
-        <w:t xml:space="preserve"> + actual time - </w:t>
-      </w:r>
-      <w:r>
-        <w:rPr>
-          <w:u w:val="single"/>
-        </w:rPr>
-        <w:t>result-time</w:t>
-      </w:r>
-      <w:r>
-        <w:rPr/>
-        <w:t>.</w:t>
-      </w:r>
-    </w:p>
-    <w:p>
-      <w:pPr>
-        <w:pStyle w:val="Heading5"/>
-        <w:rPr/>
-      </w:pPr>
-      <w:bookmarkStart w:id="14" w:name="_ovutscxrv1a2"/>
-      <w:bookmarkEnd w:id="14"/>
-      <w:r>
-        <w:rPr/>
-        <w:t>detect_idle</w:t>
-      </w:r>
-    </w:p>
-    <w:p>
-      <w:pPr>
-        <w:pStyle w:val="Normal"/>
-        <w:rPr/>
-      </w:pPr>
-      <w:r>
-        <w:rPr/>
-        <w:t>This function is triggered by an entity update of type Result (</w:t>
-      </w:r>
-      <w:r>
-        <w:rPr>
-          <w:u w:val="single"/>
-        </w:rPr>
-        <w:t>result</w:t>
-      </w:r>
-      <w:r>
-        <w:rPr/>
-        <w:t xml:space="preserve">). If </w:t>
-      </w:r>
-      <w:r>
-        <w:rPr>
-          <w:u w:val="single"/>
-        </w:rPr>
-        <w:t>result-last_interval</w:t>
-      </w:r>
-      <w:r>
-        <w:rPr/>
-        <w:t xml:space="preserve"> is greater than a fixed threshold, the function publishes an Error entity indicating the Id of the robot that was idle for too long (the Id is extracted from the result Id), how long it has been in idle, and at which time the error was detected.</w:t>
-      </w:r>
-    </w:p>
-    <w:p>
-      <w:pPr>
-        <w:pStyle w:val="Heading5"/>
-        <w:rPr/>
-      </w:pPr>
-      <w:bookmarkStart w:id="15" w:name="_nmnztkbh1k9a"/>
-      <w:bookmarkEnd w:id="15"/>
-      <w:r>
-        <w:rPr/>
-        <w:t>bracelets</w:t>
-      </w:r>
-    </w:p>
-    <w:p>
-      <w:pPr>
-        <w:pStyle w:val="Normal"/>
-        <w:rPr/>
-      </w:pPr>
-      <w:r>
-        <w:rPr/>
-        <w:t xml:space="preserve">This function is triggered by an entity update of type Bracelet (let </w:t>
-      </w:r>
-      <w:r>
-        <w:rPr>
-          <w:u w:val="single"/>
-        </w:rPr>
-        <w:t>bracelet</w:t>
-      </w:r>
-      <w:r>
-        <w:rPr/>
-        <w:t xml:space="preserve"> be the entity that triggered the update). It queries FogFlow for all the available Robot entities. Then, for each of them, calculates the distance between the robot and </w:t>
-      </w:r>
-      <w:r>
-        <w:rPr>
-          <w:u w:val="single"/>
-        </w:rPr>
-        <w:t xml:space="preserve">bracelet. </w:t>
-      </w:r>
-      <w:r>
-        <w:rPr/>
-        <w:t xml:space="preserve">If the resulting distance is greater than a fixed threshold, an error is published indicating the Ids of both the robot and </w:t>
-      </w:r>
-      <w:r>
-        <w:rPr>
-          <w:u w:val="single"/>
-        </w:rPr>
-        <w:t>bracelet</w:t>
-      </w:r>
-      <w:r>
-        <w:rPr/>
-        <w:t>, and the positions of both</w:t>
-      </w:r>
-    </w:p>
-    <w:p>
-      <w:pPr>
-        <w:pStyle w:val="Heading4"/>
-        <w:keepNext w:val="true"/>
-        <w:keepLines/>
-        <w:widowControl/>
-        <w:pBdr/>
-        <w:spacing w:lineRule="auto" w:line="259" w:before="240" w:after="40"/>
-        <w:ind w:left="0" w:right="0" w:hanging="0"/>
-        <w:jc w:val="left"/>
-        <w:rPr>
-          <w:b/>
-          <w:b/>
-          <w:sz w:val="24"/>
-          <w:szCs w:val="24"/>
-        </w:rPr>
-      </w:pPr>
-      <w:bookmarkStart w:id="16" w:name="_vzvfwiez31em"/>
-      <w:bookmarkEnd w:id="16"/>
-      <w:r>
-        <w:rPr>
-          <w:b/>
-          <w:sz w:val="24"/>
-          <w:szCs w:val="24"/>
-        </w:rPr>
-        <w:t>Deploying on FogFlow</w:t>
-      </w:r>
-    </w:p>
-    <w:p>
-      <w:pPr>
-        <w:pStyle w:val="Normal"/>
-        <w:rPr/>
-      </w:pPr>
-      <w:r>
-        <w:rPr/>
-        <w:t>When the code was ready, we registered the functions into the fogflow system. This operation consists of three steps:</w:t>
-      </w:r>
-    </w:p>
-    <w:p>
-      <w:pPr>
-        <w:pStyle w:val="Normal"/>
-        <w:numPr>
-          <w:ilvl w:val="0"/>
-          <w:numId w:val="10"/>
-        </w:numPr>
-        <w:spacing w:before="240" w:after="0"/>
-        <w:ind w:left="720" w:right="0" w:hanging="360"/>
-        <w:rPr/>
-      </w:pPr>
-      <w:r>
-        <w:rPr/>
-        <w:t>Register an operator for each function</w:t>
-      </w:r>
-    </w:p>
-    <w:p>
-      <w:pPr>
-        <w:pStyle w:val="Normal"/>
-        <w:numPr>
-          <w:ilvl w:val="0"/>
-          <w:numId w:val="10"/>
-        </w:numPr>
-        <w:spacing w:before="240" w:after="0"/>
-        <w:ind w:left="720" w:right="0" w:hanging="360"/>
-        <w:rPr/>
-      </w:pPr>
-      <w:r>
-        <w:rPr/>
-        <w:t>Link a docker image to each operator (more than one image can be linked to each operator if we want to provide different code for different operating systems or hardware architectures, but this wasn’t our case)</w:t>
-      </w:r>
-    </w:p>
-    <w:p>
-      <w:pPr>
-        <w:pStyle w:val="Normal"/>
-        <w:numPr>
-          <w:ilvl w:val="0"/>
-          <w:numId w:val="10"/>
         </w:numPr>
         <w:ind w:left="720" w:right="0" w:hanging="360"/>
         <w:rPr/>
@@ -2483,7 +2488,6 @@
         <w:keepNext w:val="true"/>
         <w:keepLines/>
         <w:widowControl/>
-        <w:pBdr/>
         <w:spacing w:lineRule="auto" w:line="259" w:before="240" w:after="40"/>
         <w:ind w:left="0" w:right="0" w:hanging="0"/>
         <w:jc w:val="left"/>
@@ -2561,7 +2565,6 @@
         <w:keepNext w:val="true"/>
         <w:keepLines/>
         <w:widowControl/>
-        <w:pBdr/>
         <w:spacing w:lineRule="auto" w:line="259" w:before="240" w:after="40"/>
         <w:ind w:left="0" w:right="0" w:hanging="0"/>
         <w:jc w:val="left"/>
@@ -2692,19 +2695,7 @@
       </w:pPr>
       <w:r>
         <w:rPr/>
-        <w:t xml:space="preserve">We tried to </w:t>
-      </w:r>
-      <w:r>
-        <w:rPr/>
-        <w:t>collect</w:t>
-      </w:r>
-      <w:r>
-        <w:rPr/>
-        <w:t xml:space="preserve"> the </w:t>
-      </w:r>
-      <w:r>
-        <w:rPr/>
-        <w:t>functions into a service topology. Having the functions ready and unchanged, all we had to do was to specify the data flow. Following the documentation was enough to setup the Topology, but a curious behavior emerged: the Topology was only triggered if the operators it used was assigned to an independent FogFunction, and would not if the operator was only used in the topology. This is because the Service Topology uses the FogFunctions to instantiate the tasks, as can be proved by comparing the ID of the running instances in Service Topology&gt;TaskInstance with those in Fog Function&gt;TaskInstance by the dashboard: the running IDs are the same</w:t>
+        <w:t>We tried to collect the functions into a service topology. Having the functions ready and unchanged, all we had to do was to specify the data flow. Following the documentation was enough to setup the Topology, but a curious behavior emerged: the Topology was only triggered if the operators it used was assigned to an independent FogFunction, and would not if the operator was only used in the topology. This is because the Service Topology uses the FogFunctions to instantiate the tasks, as can be proved by comparing the ID of the running instances in Service Topology&gt;TaskInstance with those in Fog Function&gt;TaskInstance by the dashboard: the running IDs are the same</w:t>
       </w:r>
     </w:p>
     <w:p>
@@ -2712,6 +2703,68 @@
         <w:pStyle w:val="Heading3"/>
         <w:rPr/>
       </w:pPr>
+      <w:r>
+        <w:rPr/>
+        <w:t>EDGE COMPUTING</w:t>
+      </w:r>
+    </w:p>
+    <w:p>
+      <w:pPr>
+        <w:pStyle w:val="Normal"/>
+        <w:rPr/>
+      </w:pPr>
+      <w:r>
+        <w:rPr/>
+        <w:t>In the last phase of our study, we wanted to emulate a real distributed system to test how FogFlow behaved with regard to edge computing. In order to do so, we started 1 cloud node and declared its location in Lodi, Italy; and 2 edge nodes in Milan and Genoa, Italy. The actual nodes were running on a single machine and were communicating by virtual interfaces.</w:t>
+      </w:r>
+    </w:p>
+    <w:p>
+      <w:pPr>
+        <w:pStyle w:val="Normal"/>
+        <w:rPr/>
+      </w:pPr>
+      <w:r>
+        <w:rPr/>
+        <w:t>As expected, updates regarding changes in the existing nodes, registered Operators, Fog Functions or Service Topologies are immediately propagated to all the nodes. Also the information about running nodes (status and location) were shared between all the nodes, and also the information about which node was running instances of some function.</w:t>
+      </w:r>
+    </w:p>
+    <w:p>
+      <w:pPr>
+        <w:pStyle w:val="Normal"/>
+        <w:rPr/>
+      </w:pPr>
+      <w:r>
+        <w:rPr/>
+        <w:t xml:space="preserve">The assignment of brokers to clients also didn’t as expected: querying multiple times for nearby brokers providing the same client location gave inconsistent results. So we tried moving the third node from Genoa to </w:t>
+      </w:r>
+      <w:bookmarkStart w:id="19" w:name="firstHeading"/>
+      <w:bookmarkEnd w:id="19"/>
+      <w:r>
+        <w:rPr>
+          <w:lang w:val="en-US"/>
+        </w:rPr>
+        <w:t>Beijing</w:t>
+      </w:r>
+      <w:r>
+        <w:rPr/>
+        <w:t>, China. This didn’t change the result, it seems that the available brokers are just alternated at each request following a round robin ordering.</w:t>
+      </w:r>
+    </w:p>
+    <w:p>
+      <w:pPr>
+        <w:pStyle w:val="Normal"/>
+        <w:rPr/>
+      </w:pPr>
+      <w:r>
+        <w:rPr/>
+        <w:t xml:space="preserve">The situation is similar with the execution of Fog Functions: in this case, in our simulation no matter where the data came from, they were all processed in the node of Milan. </w:t>
+      </w:r>
+    </w:p>
+    <w:p>
+      <w:pPr>
+        <w:pStyle w:val="Heading3"/>
+        <w:rPr/>
+      </w:pPr>
       <w:commentRangeStart w:id="1"/>
       <w:r>
         <w:rPr/>
@@ -2732,7 +2785,15 @@
       </w:pPr>
       <w:r>
         <w:rPr/>
-        <w:t xml:space="preserve">FogFlow emerged as an interesting research prototype. The containerized structure adopted for the fog functions brings all the advantages of containerization: portability, agility, speed, fault isolation, efficiency, ease of management. </w:t>
+        <w:t xml:space="preserve">FogFlow emerged </w:t>
+      </w:r>
+      <w:r>
+        <w:rPr/>
+        <w:t>in the beginning</w:t>
+      </w:r>
+      <w:r>
+        <w:rPr/>
+        <w:t xml:space="preserve"> as an interesting research prototype. The containerized structure adopted for the fog functions brings all the advantages of containerization: portability, agility, speed, fault isolation, efficiency, ease of management. </w:t>
       </w:r>
     </w:p>
     <w:p>
@@ -2776,17 +2837,51 @@
       </w:pPr>
       <w:r>
         <w:rPr/>
-        <w:t>The framework is stateful, peculiarity that allows to bypass eventual limitations of the IoT devices by software (like we did to track for how long a robot remained in a state). This is in our opinion a good practice for the purpose of the framework: it reduces the costs of the IoT devices needed, and the tradeoff (losing the advantages of a RESTful architecture) is outbalanced by the locality of computation and containerized paradigm.</w:t>
-      </w:r>
-    </w:p>
-    <w:p>
-      <w:pPr>
-        <w:pStyle w:val="Normal"/>
-        <w:rPr/>
-      </w:pPr>
-      <w:r>
-        <w:rPr/>
-        <w:t>Finally, the infrastructure can be changed at runtime (adding cloud and edge nodes). The change is not perfect yet (for example, when adding a node the existing devices are not moved to that node, even if it is more convenient), but works perfectly fine in the perspective of this scenario (assuming the company wouldn’t open two factories one after the other, and so devices would be “sticky”). Anyway this may be an issue in the perspective of more complex scenarios, for example a smart city.</w:t>
+        <w:t xml:space="preserve">The framework is stateful, peculiarity that allows to bypass eventual limitations of the IoT devices by software (like we did to track for how long a robot remained in a state). This </w:t>
+      </w:r>
+      <w:r>
+        <w:rPr/>
+        <w:t>could be</w:t>
+      </w:r>
+      <w:r>
+        <w:rPr/>
+        <w:t xml:space="preserve"> a good practice for the purpose of the framework: it reduces the costs of the IoT devices needed, and the tradeoff (losing the advantages of a RESTful architecture) is outbalanced by the locality of computation and containerized paradigm.</w:t>
+      </w:r>
+    </w:p>
+    <w:p>
+      <w:pPr>
+        <w:pStyle w:val="Normal"/>
+        <w:rPr/>
+      </w:pPr>
+      <w:r>
+        <w:rPr/>
+        <w:t>T</w:t>
+      </w:r>
+      <w:r>
+        <w:rPr/>
+        <w:t>he infrastructure can be changed at runtime (adding cloud and edge nodes). The change is not perfect yet (for example, when adding a node the existing devices are not moved to that node, even if it is more convenient), but works perfectly fine in the perspective of this scenario (</w:t>
+      </w:r>
+      <w:r>
+        <w:rPr/>
+        <w:t>in particular, assuming to have sticky clients</w:t>
+      </w:r>
+      <w:r>
+        <w:rPr/>
+        <w:t>). Anyway this may be an issue in the perspective of more complex scenarios, for example a smart city.</w:t>
+      </w:r>
+    </w:p>
+    <w:p>
+      <w:pPr>
+        <w:pStyle w:val="Normal"/>
+        <w:rPr/>
+      </w:pPr>
+      <w:r>
+        <w:rPr/>
+        <w:t>Testing Fog</w:t>
+      </w:r>
+      <w:r>
+        <w:rPr/>
+        <w:t>Flow in the optic of edge computing was indeed disappointing: the brokers do not take geographical distance into account when assigning the client to brokers or workers, and so the system doesn’t behave like an edge computing framework at all.</w:t>
       </w:r>
     </w:p>
     <w:p>
@@ -2794,8 +2889,8 @@
         <w:pStyle w:val="Heading3"/>
         <w:rPr/>
       </w:pPr>
-      <w:bookmarkStart w:id="19" w:name="_cq8v2xefpijd"/>
-      <w:bookmarkEnd w:id="19"/>
+      <w:bookmarkStart w:id="20" w:name="_cq8v2xefpijd"/>
+      <w:bookmarkEnd w:id="20"/>
       <w:r>
         <w:rPr/>
         <w:t>FUTURE WORK</w:t>
@@ -2808,7 +2903,7 @@
       </w:pPr>
       <w:r>
         <w:rPr/>
-        <w:t>There are many features of FogFlow that we didn’t explore but may be interesting for the scenario we analyzed. In particular, we would like to explore more about the integration with Grafana, that would allow a user-friendly data representation for the Business people, the mechanism of service topologies, which allows for on-demand interrogations about the system, and experimenting with the entity aggregation mechanisms offered by FogFlow.</w:t>
+        <w:t>There are many features of FogFlow that we didn’t explore but may be interesting for the scenario we analyzed. In particular, we would like to explore more about the integration with Grafana, that would allow a user-friendly data representation for the Business people and experimenting with the entity aggregation mechanisms offered by FogFlow.</w:t>
       </w:r>
     </w:p>
     <w:p>
@@ -2816,8 +2911,8 @@
         <w:pStyle w:val="Heading3"/>
         <w:rPr/>
       </w:pPr>
-      <w:bookmarkStart w:id="20" w:name="_j8tud0was6t2"/>
-      <w:bookmarkEnd w:id="20"/>
+      <w:bookmarkStart w:id="21" w:name="_j8tud0was6t2"/>
+      <w:bookmarkEnd w:id="21"/>
       <w:r>
         <w:rPr/>
         <w:t>RESOURCES</w:t>
@@ -2828,8 +2923,8 @@
         <w:pStyle w:val="Heading5"/>
         <w:rPr/>
       </w:pPr>
-      <w:bookmarkStart w:id="21" w:name="_igmw1fi6t9vp"/>
-      <w:bookmarkEnd w:id="21"/>
+      <w:bookmarkStart w:id="22" w:name="_igmw1fi6t9vp"/>
+      <w:bookmarkEnd w:id="22"/>
       <w:r>
         <w:rPr/>
         <w:t>Fog functions</w:t>
@@ -2840,9 +2935,9 @@
         <w:pStyle w:val="Normal"/>
         <w:numPr>
           <w:ilvl w:val="0"/>
-          <w:numId w:val="5"/>
+          <w:numId w:val="4"/>
         </w:numPr>
-        <w:spacing w:before="240" w:after="0"/>
+        <w:spacing w:lineRule="auto" w:line="240" w:before="240" w:after="0"/>
         <w:ind w:left="720" w:right="0" w:hanging="360"/>
         <w:rPr/>
       </w:pPr>
@@ -2862,9 +2957,9 @@
         <w:pStyle w:val="Normal"/>
         <w:numPr>
           <w:ilvl w:val="0"/>
-          <w:numId w:val="5"/>
+          <w:numId w:val="4"/>
         </w:numPr>
-        <w:spacing w:before="240" w:after="0"/>
+        <w:spacing w:lineRule="auto" w:line="240" w:before="240" w:after="0"/>
         <w:ind w:left="720" w:right="0" w:hanging="360"/>
         <w:rPr/>
       </w:pPr>
@@ -2875,21 +2970,42 @@
             <w:color w:val="1155CC"/>
             <w:u w:val="single"/>
           </w:rPr>
-          <w:t>detect_idle</w:t>
+          <w:t>detect_i</w:t>
         </w:r>
       </w:hyperlink>
+      <w:hyperlink r:id="rId18">
+        <w:r>
+          <w:rPr>
+            <w:rStyle w:val="ListLabel73"/>
+            <w:color w:val="1155CC"/>
+            <w:u w:val="single"/>
+          </w:rPr>
+          <w:t>d</w:t>
+        </w:r>
+      </w:hyperlink>
+      <w:hyperlink r:id="rId19">
+        <w:r>
+          <w:rPr>
+            <w:rStyle w:val="ListLabel73"/>
+            <w:color w:val="1155CC"/>
+            <w:u w:val="single"/>
+          </w:rPr>
+          <w:t>le</w:t>
+        </w:r>
+      </w:hyperlink>
     </w:p>
     <w:p>
       <w:pPr>
         <w:pStyle w:val="Normal"/>
         <w:numPr>
           <w:ilvl w:val="0"/>
-          <w:numId w:val="5"/>
+          <w:numId w:val="4"/>
         </w:numPr>
+        <w:spacing w:lineRule="auto" w:line="240" w:before="240" w:after="0"/>
         <w:ind w:left="720" w:right="0" w:hanging="360"/>
         <w:rPr/>
       </w:pPr>
-      <w:hyperlink r:id="rId18">
+      <w:hyperlink r:id="rId20">
         <w:r>
           <w:rPr>
             <w:rStyle w:val="ListLabel73"/>
@@ -2906,7 +3022,6 @@
         <w:keepNext w:val="true"/>
         <w:keepLines/>
         <w:widowControl/>
-        <w:pBdr/>
         <w:spacing w:lineRule="auto" w:line="259" w:before="220" w:after="40"/>
         <w:ind w:left="0" w:right="0" w:hanging="0"/>
         <w:jc w:val="left"/>
@@ -2915,8 +3030,8 @@
           <w:b/>
         </w:rPr>
       </w:pPr>
-      <w:bookmarkStart w:id="22" w:name="_puz0m6y06vou"/>
-      <w:bookmarkEnd w:id="22"/>
+      <w:bookmarkStart w:id="23" w:name="_puz0m6y06vou"/>
+      <w:bookmarkEnd w:id="23"/>
       <w:r>
         <w:rPr>
           <w:b/>
@@ -2929,12 +3044,12 @@
         <w:pStyle w:val="Normal"/>
         <w:numPr>
           <w:ilvl w:val="0"/>
-          <w:numId w:val="6"/>
+          <w:numId w:val="5"/>
         </w:numPr>
         <w:ind w:left="720" w:right="0" w:hanging="360"/>
         <w:rPr/>
       </w:pPr>
-      <w:hyperlink r:id="rId19">
+      <w:hyperlink r:id="rId21">
         <w:r>
           <w:rPr>
             <w:rStyle w:val="ListLabel73"/>
@@ -2950,8 +3065,8 @@
         <w:pStyle w:val="Heading5"/>
         <w:rPr/>
       </w:pPr>
-      <w:bookmarkStart w:id="23" w:name="_ec3jvskkek74"/>
-      <w:bookmarkEnd w:id="23"/>
+      <w:bookmarkStart w:id="24" w:name="_ec3jvskkek74"/>
+      <w:bookmarkEnd w:id="24"/>
       <w:r>
         <w:rPr/>
         <w:t>Bash scripts</w:t>
@@ -2962,13 +3077,13 @@
         <w:pStyle w:val="Normal"/>
         <w:numPr>
           <w:ilvl w:val="0"/>
-          <w:numId w:val="3"/>
+          <w:numId w:val="2"/>
         </w:numPr>
         <w:spacing w:before="240" w:after="0"/>
         <w:ind w:left="720" w:right="0" w:hanging="360"/>
         <w:rPr/>
       </w:pPr>
-      <w:hyperlink r:id="rId20">
+      <w:hyperlink r:id="rId22">
         <w:r>
           <w:rPr>
             <w:rStyle w:val="ListLabel73"/>
@@ -2984,12 +3099,13 @@
         <w:pStyle w:val="Normal"/>
         <w:numPr>
           <w:ilvl w:val="0"/>
-          <w:numId w:val="3"/>
+          <w:numId w:val="2"/>
         </w:numPr>
+        <w:spacing w:before="240" w:after="0"/>
         <w:ind w:left="720" w:right="0" w:hanging="360"/>
         <w:rPr/>
       </w:pPr>
-      <w:hyperlink r:id="rId21">
+      <w:hyperlink r:id="rId23">
         <w:r>
           <w:rPr>
             <w:rStyle w:val="ListLabel73"/>
@@ -3005,8 +3121,8 @@
         <w:pStyle w:val="Heading3"/>
         <w:rPr/>
       </w:pPr>
-      <w:bookmarkStart w:id="24" w:name="_ccaqk78q2w7y"/>
-      <w:bookmarkEnd w:id="24"/>
+      <w:bookmarkStart w:id="25" w:name="_ccaqk78q2w7y"/>
+      <w:bookmarkEnd w:id="25"/>
       <w:r>
         <w:rPr/>
         <w:t>REFERENCES</w:t>
@@ -3017,7 +3133,7 @@
         <w:pStyle w:val="Normal"/>
         <w:numPr>
           <w:ilvl w:val="0"/>
-          <w:numId w:val="4"/>
+          <w:numId w:val="3"/>
         </w:numPr>
         <w:spacing w:lineRule="auto" w:line="240" w:before="240" w:after="0"/>
         <w:ind w:left="720" w:right="0" w:hanging="360"/>
@@ -3027,7 +3143,7 @@
         <w:rPr/>
         <w:t>B. Cheng, J. Fürst, G. Solmaz, T. Sanada, “</w:t>
       </w:r>
-      <w:hyperlink r:id="rId22">
+      <w:hyperlink r:id="rId24">
         <w:r>
           <w:rPr>
             <w:rStyle w:val="ListLabel73"/>
@@ -3047,7 +3163,7 @@
         <w:pStyle w:val="Normal"/>
         <w:numPr>
           <w:ilvl w:val="0"/>
-          <w:numId w:val="4"/>
+          <w:numId w:val="3"/>
         </w:numPr>
         <w:spacing w:lineRule="auto" w:line="240" w:before="240" w:after="0"/>
         <w:ind w:left="720" w:right="0" w:hanging="360"/>
@@ -3057,7 +3173,7 @@
         <w:rPr/>
         <w:t>M. Fadel Argerich, B. Cheng, J. Fuerst, “</w:t>
       </w:r>
-      <w:hyperlink r:id="rId23">
+      <w:hyperlink r:id="rId25">
         <w:r>
           <w:rPr>
             <w:rStyle w:val="ListLabel73"/>
@@ -3077,7 +3193,7 @@
         <w:pStyle w:val="Normal"/>
         <w:numPr>
           <w:ilvl w:val="0"/>
-          <w:numId w:val="4"/>
+          <w:numId w:val="3"/>
         </w:numPr>
         <w:spacing w:lineRule="auto" w:line="240" w:before="240" w:after="0"/>
         <w:ind w:left="720" w:right="0" w:hanging="360"/>
@@ -3087,7 +3203,7 @@
         <w:rPr/>
         <w:t>B. Cheng, E. Kovacs, A. Kitazawa, K. Terasawa, T. Hada, M. Takeuchi, “</w:t>
       </w:r>
-      <w:hyperlink r:id="rId24">
+      <w:hyperlink r:id="rId26">
         <w:r>
           <w:rPr>
             <w:rStyle w:val="ListLabel73"/>
@@ -3107,7 +3223,7 @@
         <w:pStyle w:val="Normal"/>
         <w:numPr>
           <w:ilvl w:val="0"/>
-          <w:numId w:val="4"/>
+          <w:numId w:val="3"/>
         </w:numPr>
         <w:spacing w:lineRule="auto" w:line="240" w:before="240" w:after="0"/>
         <w:ind w:left="720" w:right="0" w:hanging="360"/>
@@ -3117,7 +3233,7 @@
         <w:rPr/>
         <w:t>B. Cheng, G. Solmaz, F. Cirillo, E. Kovacs, K. Terasawa and A. Kitazawa, “</w:t>
       </w:r>
-      <w:hyperlink r:id="rId25">
+      <w:hyperlink r:id="rId27">
         <w:r>
           <w:rPr>
             <w:rStyle w:val="ListLabel73"/>
@@ -3137,12 +3253,13 @@
         <w:pStyle w:val="Normal"/>
         <w:numPr>
           <w:ilvl w:val="0"/>
-          <w:numId w:val="4"/>
+          <w:numId w:val="3"/>
         </w:numPr>
+        <w:spacing w:lineRule="auto" w:line="240" w:before="240" w:after="0"/>
         <w:ind w:left="720" w:right="0" w:hanging="360"/>
         <w:rPr/>
       </w:pPr>
-      <w:hyperlink r:id="rId26">
+      <w:hyperlink r:id="rId28">
         <w:r>
           <w:rPr>
             <w:rStyle w:val="ListLabel73"/>
@@ -3303,7 +3420,7 @@
     </w:r>
     <w:r>
       <w:rPr/>
-      <w:t>10</w:t>
+      <w:t>8</w:t>
     </w:r>
     <w:r>
       <w:rPr/>
@@ -3337,7 +3454,6 @@
       <w:keepNext w:val="false"/>
       <w:keepLines w:val="false"/>
       <w:widowControl/>
-      <w:pBdr/>
       <w:tabs>
         <w:tab w:val="center" w:pos="4513" w:leader="none"/>
         <w:tab w:val="right" w:pos="9026" w:leader="none"/>
@@ -3496,6 +3612,1095 @@
   <w:abstractNum w:abstractNumId="1">
     <w:lvl w:ilvl="0">
       <w:start w:val="1"/>
+      <w:numFmt w:val="bullet"/>
+      <w:lvlText w:val=""/>
+      <w:lvlJc w:val="left"/>
+      <w:pPr>
+        <w:ind w:left="720" w:hanging="360"/>
+      </w:pPr>
+      <w:rPr>
+        <w:rFonts w:ascii="Wingdings" w:hAnsi="Wingdings" w:cs="Wingdings" w:hint="default"/>
+        <w:u w:val="none"/>
+        <w:rFonts w:cs="Wingdings"/>
+      </w:rPr>
+    </w:lvl>
+    <w:lvl w:ilvl="1">
+      <w:start w:val="1"/>
+      <w:numFmt w:val="bullet"/>
+      <w:lvlText w:val=""/>
+      <w:lvlJc w:val="left"/>
+      <w:pPr>
+        <w:ind w:left="1440" w:hanging="360"/>
+      </w:pPr>
+      <w:rPr>
+        <w:rFonts w:ascii="Wingdings 2" w:hAnsi="Wingdings 2" w:cs="Wingdings 2" w:hint="default"/>
+        <w:u w:val="none"/>
+        <w:rFonts w:cs="Wingdings 2"/>
+      </w:rPr>
+    </w:lvl>
+    <w:lvl w:ilvl="2">
+      <w:start w:val="1"/>
+      <w:numFmt w:val="bullet"/>
+      <w:lvlText w:val="■"/>
+      <w:lvlJc w:val="left"/>
+      <w:pPr>
+        <w:ind w:left="2160" w:hanging="360"/>
+      </w:pPr>
+      <w:rPr>
+        <w:rFonts w:ascii="OpenSymbol" w:hAnsi="OpenSymbol" w:cs="OpenSymbol" w:hint="default"/>
+        <w:u w:val="none"/>
+        <w:rFonts w:cs="OpenSymbol"/>
+      </w:rPr>
+    </w:lvl>
+    <w:lvl w:ilvl="3">
+      <w:start w:val="1"/>
+      <w:numFmt w:val="bullet"/>
+      <w:lvlText w:val=""/>
+      <w:lvlJc w:val="left"/>
+      <w:pPr>
+        <w:ind w:left="2880" w:hanging="360"/>
+      </w:pPr>
+      <w:rPr>
+        <w:rFonts w:ascii="Wingdings" w:hAnsi="Wingdings" w:cs="Wingdings" w:hint="default"/>
+        <w:u w:val="none"/>
+        <w:rFonts w:cs="Wingdings"/>
+      </w:rPr>
+    </w:lvl>
+    <w:lvl w:ilvl="4">
+      <w:start w:val="1"/>
+      <w:numFmt w:val="bullet"/>
+      <w:lvlText w:val=""/>
+      <w:lvlJc w:val="left"/>
+      <w:pPr>
+        <w:ind w:left="3600" w:hanging="360"/>
+      </w:pPr>
+      <w:rPr>
+        <w:rFonts w:ascii="Wingdings 2" w:hAnsi="Wingdings 2" w:cs="Wingdings 2" w:hint="default"/>
+        <w:u w:val="none"/>
+        <w:rFonts w:cs="Wingdings 2"/>
+      </w:rPr>
+    </w:lvl>
+    <w:lvl w:ilvl="5">
+      <w:start w:val="1"/>
+      <w:numFmt w:val="bullet"/>
+      <w:lvlText w:val="■"/>
+      <w:lvlJc w:val="left"/>
+      <w:pPr>
+        <w:ind w:left="4320" w:hanging="360"/>
+      </w:pPr>
+      <w:rPr>
+        <w:rFonts w:ascii="OpenSymbol" w:hAnsi="OpenSymbol" w:cs="OpenSymbol" w:hint="default"/>
+        <w:u w:val="none"/>
+        <w:rFonts w:cs="OpenSymbol"/>
+      </w:rPr>
+    </w:lvl>
+    <w:lvl w:ilvl="6">
+      <w:start w:val="1"/>
+      <w:numFmt w:val="bullet"/>
+      <w:lvlText w:val=""/>
+      <w:lvlJc w:val="left"/>
+      <w:pPr>
+        <w:ind w:left="5040" w:hanging="360"/>
+      </w:pPr>
+      <w:rPr>
+        <w:rFonts w:ascii="Wingdings" w:hAnsi="Wingdings" w:cs="Wingdings" w:hint="default"/>
+        <w:u w:val="none"/>
+        <w:rFonts w:cs="Wingdings"/>
+      </w:rPr>
+    </w:lvl>
+    <w:lvl w:ilvl="7">
+      <w:start w:val="1"/>
+      <w:numFmt w:val="bullet"/>
+      <w:lvlText w:val=""/>
+      <w:lvlJc w:val="left"/>
+      <w:pPr>
+        <w:ind w:left="5760" w:hanging="360"/>
+      </w:pPr>
+      <w:rPr>
+        <w:rFonts w:ascii="Wingdings 2" w:hAnsi="Wingdings 2" w:cs="Wingdings 2" w:hint="default"/>
+        <w:u w:val="none"/>
+        <w:rFonts w:cs="Wingdings 2"/>
+      </w:rPr>
+    </w:lvl>
+    <w:lvl w:ilvl="8">
+      <w:start w:val="1"/>
+      <w:numFmt w:val="bullet"/>
+      <w:lvlText w:val="■"/>
+      <w:lvlJc w:val="left"/>
+      <w:pPr>
+        <w:ind w:left="6480" w:hanging="360"/>
+      </w:pPr>
+      <w:rPr>
+        <w:rFonts w:ascii="OpenSymbol" w:hAnsi="OpenSymbol" w:cs="OpenSymbol" w:hint="default"/>
+        <w:u w:val="none"/>
+        <w:rFonts w:cs="OpenSymbol"/>
+      </w:rPr>
+    </w:lvl>
+  </w:abstractNum>
+  <w:abstractNum w:abstractNumId="2">
+    <w:lvl w:ilvl="0">
+      <w:start w:val="1"/>
+      <w:numFmt w:val="bullet"/>
+      <w:lvlText w:val=""/>
+      <w:lvlJc w:val="left"/>
+      <w:pPr>
+        <w:ind w:left="720" w:hanging="360"/>
+      </w:pPr>
+      <w:rPr>
+        <w:rFonts w:ascii="Wingdings" w:hAnsi="Wingdings" w:cs="Wingdings" w:hint="default"/>
+        <w:u w:val="none"/>
+        <w:rFonts w:cs="Wingdings"/>
+      </w:rPr>
+    </w:lvl>
+    <w:lvl w:ilvl="1">
+      <w:start w:val="1"/>
+      <w:numFmt w:val="bullet"/>
+      <w:lvlText w:val=""/>
+      <w:lvlJc w:val="left"/>
+      <w:pPr>
+        <w:ind w:left="1440" w:hanging="360"/>
+      </w:pPr>
+      <w:rPr>
+        <w:rFonts w:ascii="Wingdings 2" w:hAnsi="Wingdings 2" w:cs="Wingdings 2" w:hint="default"/>
+        <w:u w:val="none"/>
+        <w:rFonts w:cs="Wingdings 2"/>
+      </w:rPr>
+    </w:lvl>
+    <w:lvl w:ilvl="2">
+      <w:start w:val="1"/>
+      <w:numFmt w:val="bullet"/>
+      <w:lvlText w:val="■"/>
+      <w:lvlJc w:val="left"/>
+      <w:pPr>
+        <w:ind w:left="2160" w:hanging="360"/>
+      </w:pPr>
+      <w:rPr>
+        <w:rFonts w:ascii="OpenSymbol" w:hAnsi="OpenSymbol" w:cs="OpenSymbol" w:hint="default"/>
+        <w:u w:val="none"/>
+        <w:rFonts w:cs="OpenSymbol"/>
+      </w:rPr>
+    </w:lvl>
+    <w:lvl w:ilvl="3">
+      <w:start w:val="1"/>
+      <w:numFmt w:val="bullet"/>
+      <w:lvlText w:val=""/>
+      <w:lvlJc w:val="left"/>
+      <w:pPr>
+        <w:ind w:left="2880" w:hanging="360"/>
+      </w:pPr>
+      <w:rPr>
+        <w:rFonts w:ascii="Wingdings" w:hAnsi="Wingdings" w:cs="Wingdings" w:hint="default"/>
+        <w:u w:val="none"/>
+        <w:rFonts w:cs="Wingdings"/>
+      </w:rPr>
+    </w:lvl>
+    <w:lvl w:ilvl="4">
+      <w:start w:val="1"/>
+      <w:numFmt w:val="bullet"/>
+      <w:lvlText w:val=""/>
+      <w:lvlJc w:val="left"/>
+      <w:pPr>
+        <w:ind w:left="3600" w:hanging="360"/>
+      </w:pPr>
+      <w:rPr>
+        <w:rFonts w:ascii="Wingdings 2" w:hAnsi="Wingdings 2" w:cs="Wingdings 2" w:hint="default"/>
+        <w:u w:val="none"/>
+        <w:rFonts w:cs="Wingdings 2"/>
+      </w:rPr>
+    </w:lvl>
+    <w:lvl w:ilvl="5">
+      <w:start w:val="1"/>
+      <w:numFmt w:val="bullet"/>
+      <w:lvlText w:val="■"/>
+      <w:lvlJc w:val="left"/>
+      <w:pPr>
+        <w:ind w:left="4320" w:hanging="360"/>
+      </w:pPr>
+      <w:rPr>
+        <w:rFonts w:ascii="OpenSymbol" w:hAnsi="OpenSymbol" w:cs="OpenSymbol" w:hint="default"/>
+        <w:u w:val="none"/>
+        <w:rFonts w:cs="OpenSymbol"/>
+      </w:rPr>
+    </w:lvl>
+    <w:lvl w:ilvl="6">
+      <w:start w:val="1"/>
+      <w:numFmt w:val="bullet"/>
+      <w:lvlText w:val=""/>
+      <w:lvlJc w:val="left"/>
+      <w:pPr>
+        <w:ind w:left="5040" w:hanging="360"/>
+      </w:pPr>
+      <w:rPr>
+        <w:rFonts w:ascii="Wingdings" w:hAnsi="Wingdings" w:cs="Wingdings" w:hint="default"/>
+        <w:u w:val="none"/>
+        <w:rFonts w:cs="Wingdings"/>
+      </w:rPr>
+    </w:lvl>
+    <w:lvl w:ilvl="7">
+      <w:start w:val="1"/>
+      <w:numFmt w:val="bullet"/>
+      <w:lvlText w:val=""/>
+      <w:lvlJc w:val="left"/>
+      <w:pPr>
+        <w:ind w:left="5760" w:hanging="360"/>
+      </w:pPr>
+      <w:rPr>
+        <w:rFonts w:ascii="Wingdings 2" w:hAnsi="Wingdings 2" w:cs="Wingdings 2" w:hint="default"/>
+        <w:u w:val="none"/>
+        <w:rFonts w:cs="Wingdings 2"/>
+      </w:rPr>
+    </w:lvl>
+    <w:lvl w:ilvl="8">
+      <w:start w:val="1"/>
+      <w:numFmt w:val="bullet"/>
+      <w:lvlText w:val="■"/>
+      <w:lvlJc w:val="left"/>
+      <w:pPr>
+        <w:ind w:left="6480" w:hanging="360"/>
+      </w:pPr>
+      <w:rPr>
+        <w:rFonts w:ascii="OpenSymbol" w:hAnsi="OpenSymbol" w:cs="OpenSymbol" w:hint="default"/>
+        <w:u w:val="none"/>
+        <w:rFonts w:cs="OpenSymbol"/>
+      </w:rPr>
+    </w:lvl>
+  </w:abstractNum>
+  <w:abstractNum w:abstractNumId="3">
+    <w:lvl w:ilvl="0">
+      <w:start w:val="1"/>
+      <w:numFmt w:val="bullet"/>
+      <w:lvlText w:val=""/>
+      <w:lvlJc w:val="left"/>
+      <w:pPr>
+        <w:ind w:left="720" w:hanging="360"/>
+      </w:pPr>
+      <w:rPr>
+        <w:rFonts w:ascii="Wingdings" w:hAnsi="Wingdings" w:cs="Wingdings" w:hint="default"/>
+        <w:u w:val="none"/>
+        <w:rFonts w:cs="Wingdings"/>
+      </w:rPr>
+    </w:lvl>
+    <w:lvl w:ilvl="1">
+      <w:start w:val="1"/>
+      <w:numFmt w:val="bullet"/>
+      <w:lvlText w:val=""/>
+      <w:lvlJc w:val="left"/>
+      <w:pPr>
+        <w:ind w:left="1440" w:hanging="360"/>
+      </w:pPr>
+      <w:rPr>
+        <w:rFonts w:ascii="Wingdings 2" w:hAnsi="Wingdings 2" w:cs="Wingdings 2" w:hint="default"/>
+        <w:u w:val="none"/>
+        <w:rFonts w:cs="Wingdings 2"/>
+      </w:rPr>
+    </w:lvl>
+    <w:lvl w:ilvl="2">
+      <w:start w:val="1"/>
+      <w:numFmt w:val="bullet"/>
+      <w:lvlText w:val="■"/>
+      <w:lvlJc w:val="left"/>
+      <w:pPr>
+        <w:ind w:left="2160" w:hanging="360"/>
+      </w:pPr>
+      <w:rPr>
+        <w:rFonts w:ascii="OpenSymbol" w:hAnsi="OpenSymbol" w:cs="OpenSymbol" w:hint="default"/>
+        <w:u w:val="none"/>
+        <w:rFonts w:cs="OpenSymbol"/>
+      </w:rPr>
+    </w:lvl>
+    <w:lvl w:ilvl="3">
+      <w:start w:val="1"/>
+      <w:numFmt w:val="bullet"/>
+      <w:lvlText w:val=""/>
+      <w:lvlJc w:val="left"/>
+      <w:pPr>
+        <w:ind w:left="2880" w:hanging="360"/>
+      </w:pPr>
+      <w:rPr>
+        <w:rFonts w:ascii="Wingdings" w:hAnsi="Wingdings" w:cs="Wingdings" w:hint="default"/>
+        <w:u w:val="none"/>
+        <w:rFonts w:cs="Wingdings"/>
+      </w:rPr>
+    </w:lvl>
+    <w:lvl w:ilvl="4">
+      <w:start w:val="1"/>
+      <w:numFmt w:val="bullet"/>
+      <w:lvlText w:val=""/>
+      <w:lvlJc w:val="left"/>
+      <w:pPr>
+        <w:ind w:left="3600" w:hanging="360"/>
+      </w:pPr>
+      <w:rPr>
+        <w:rFonts w:ascii="Wingdings 2" w:hAnsi="Wingdings 2" w:cs="Wingdings 2" w:hint="default"/>
+        <w:u w:val="none"/>
+        <w:rFonts w:cs="Wingdings 2"/>
+      </w:rPr>
+    </w:lvl>
+    <w:lvl w:ilvl="5">
+      <w:start w:val="1"/>
+      <w:numFmt w:val="bullet"/>
+      <w:lvlText w:val="■"/>
+      <w:lvlJc w:val="left"/>
+      <w:pPr>
+        <w:ind w:left="4320" w:hanging="360"/>
+      </w:pPr>
+      <w:rPr>
+        <w:rFonts w:ascii="OpenSymbol" w:hAnsi="OpenSymbol" w:cs="OpenSymbol" w:hint="default"/>
+        <w:u w:val="none"/>
+        <w:rFonts w:cs="OpenSymbol"/>
+      </w:rPr>
+    </w:lvl>
+    <w:lvl w:ilvl="6">
+      <w:start w:val="1"/>
+      <w:numFmt w:val="bullet"/>
+      <w:lvlText w:val=""/>
+      <w:lvlJc w:val="left"/>
+      <w:pPr>
+        <w:ind w:left="5040" w:hanging="360"/>
+      </w:pPr>
+      <w:rPr>
+        <w:rFonts w:ascii="Wingdings" w:hAnsi="Wingdings" w:cs="Wingdings" w:hint="default"/>
+        <w:u w:val="none"/>
+        <w:rFonts w:cs="Wingdings"/>
+      </w:rPr>
+    </w:lvl>
+    <w:lvl w:ilvl="7">
+      <w:start w:val="1"/>
+      <w:numFmt w:val="bullet"/>
+      <w:lvlText w:val=""/>
+      <w:lvlJc w:val="left"/>
+      <w:pPr>
+        <w:ind w:left="5760" w:hanging="360"/>
+      </w:pPr>
+      <w:rPr>
+        <w:rFonts w:ascii="Wingdings 2" w:hAnsi="Wingdings 2" w:cs="Wingdings 2" w:hint="default"/>
+        <w:u w:val="none"/>
+        <w:rFonts w:cs="Wingdings 2"/>
+      </w:rPr>
+    </w:lvl>
+    <w:lvl w:ilvl="8">
+      <w:start w:val="1"/>
+      <w:numFmt w:val="bullet"/>
+      <w:lvlText w:val="■"/>
+      <w:lvlJc w:val="left"/>
+      <w:pPr>
+        <w:ind w:left="6480" w:hanging="360"/>
+      </w:pPr>
+      <w:rPr>
+        <w:rFonts w:ascii="OpenSymbol" w:hAnsi="OpenSymbol" w:cs="OpenSymbol" w:hint="default"/>
+        <w:u w:val="none"/>
+        <w:rFonts w:cs="OpenSymbol"/>
+      </w:rPr>
+    </w:lvl>
+  </w:abstractNum>
+  <w:abstractNum w:abstractNumId="4">
+    <w:lvl w:ilvl="0">
+      <w:start w:val="1"/>
+      <w:numFmt w:val="bullet"/>
+      <w:lvlText w:val=""/>
+      <w:lvlJc w:val="left"/>
+      <w:pPr>
+        <w:ind w:left="720" w:hanging="360"/>
+      </w:pPr>
+      <w:rPr>
+        <w:rFonts w:ascii="Wingdings" w:hAnsi="Wingdings" w:cs="Wingdings" w:hint="default"/>
+        <w:u w:val="none"/>
+        <w:rFonts w:cs="Wingdings"/>
+      </w:rPr>
+    </w:lvl>
+    <w:lvl w:ilvl="1">
+      <w:start w:val="1"/>
+      <w:numFmt w:val="bullet"/>
+      <w:lvlText w:val=""/>
+      <w:lvlJc w:val="left"/>
+      <w:pPr>
+        <w:ind w:left="1440" w:hanging="360"/>
+      </w:pPr>
+      <w:rPr>
+        <w:rFonts w:ascii="Wingdings 2" w:hAnsi="Wingdings 2" w:cs="Wingdings 2" w:hint="default"/>
+        <w:u w:val="none"/>
+        <w:rFonts w:cs="Wingdings 2"/>
+      </w:rPr>
+    </w:lvl>
+    <w:lvl w:ilvl="2">
+      <w:start w:val="1"/>
+      <w:numFmt w:val="bullet"/>
+      <w:lvlText w:val="■"/>
+      <w:lvlJc w:val="left"/>
+      <w:pPr>
+        <w:ind w:left="2160" w:hanging="360"/>
+      </w:pPr>
+      <w:rPr>
+        <w:rFonts w:ascii="OpenSymbol" w:hAnsi="OpenSymbol" w:cs="OpenSymbol" w:hint="default"/>
+        <w:u w:val="none"/>
+        <w:rFonts w:cs="OpenSymbol"/>
+      </w:rPr>
+    </w:lvl>
+    <w:lvl w:ilvl="3">
+      <w:start w:val="1"/>
+      <w:numFmt w:val="bullet"/>
+      <w:lvlText w:val=""/>
+      <w:lvlJc w:val="left"/>
+      <w:pPr>
+        <w:ind w:left="2880" w:hanging="360"/>
+      </w:pPr>
+      <w:rPr>
+        <w:rFonts w:ascii="Wingdings" w:hAnsi="Wingdings" w:cs="Wingdings" w:hint="default"/>
+        <w:u w:val="none"/>
+        <w:rFonts w:cs="Wingdings"/>
+      </w:rPr>
+    </w:lvl>
+    <w:lvl w:ilvl="4">
+      <w:start w:val="1"/>
+      <w:numFmt w:val="bullet"/>
+      <w:lvlText w:val=""/>
+      <w:lvlJc w:val="left"/>
+      <w:pPr>
+        <w:ind w:left="3600" w:hanging="360"/>
+      </w:pPr>
+      <w:rPr>
+        <w:rFonts w:ascii="Wingdings 2" w:hAnsi="Wingdings 2" w:cs="Wingdings 2" w:hint="default"/>
+        <w:u w:val="none"/>
+        <w:rFonts w:cs="Wingdings 2"/>
+      </w:rPr>
+    </w:lvl>
+    <w:lvl w:ilvl="5">
+      <w:start w:val="1"/>
+      <w:numFmt w:val="bullet"/>
+      <w:lvlText w:val="■"/>
+      <w:lvlJc w:val="left"/>
+      <w:pPr>
+        <w:ind w:left="4320" w:hanging="360"/>
+      </w:pPr>
+      <w:rPr>
+        <w:rFonts w:ascii="OpenSymbol" w:hAnsi="OpenSymbol" w:cs="OpenSymbol" w:hint="default"/>
+        <w:u w:val="none"/>
+        <w:rFonts w:cs="OpenSymbol"/>
+      </w:rPr>
+    </w:lvl>
+    <w:lvl w:ilvl="6">
+      <w:start w:val="1"/>
+      <w:numFmt w:val="bullet"/>
+      <w:lvlText w:val=""/>
+      <w:lvlJc w:val="left"/>
+      <w:pPr>
+        <w:ind w:left="5040" w:hanging="360"/>
+      </w:pPr>
+      <w:rPr>
+        <w:rFonts w:ascii="Wingdings" w:hAnsi="Wingdings" w:cs="Wingdings" w:hint="default"/>
+        <w:u w:val="none"/>
+        <w:rFonts w:cs="Wingdings"/>
+      </w:rPr>
+    </w:lvl>
+    <w:lvl w:ilvl="7">
+      <w:start w:val="1"/>
+      <w:numFmt w:val="bullet"/>
+      <w:lvlText w:val=""/>
+      <w:lvlJc w:val="left"/>
+      <w:pPr>
+        <w:ind w:left="5760" w:hanging="360"/>
+      </w:pPr>
+      <w:rPr>
+        <w:rFonts w:ascii="Wingdings 2" w:hAnsi="Wingdings 2" w:cs="Wingdings 2" w:hint="default"/>
+        <w:u w:val="none"/>
+        <w:rFonts w:cs="Wingdings 2"/>
+      </w:rPr>
+    </w:lvl>
+    <w:lvl w:ilvl="8">
+      <w:start w:val="1"/>
+      <w:numFmt w:val="bullet"/>
+      <w:lvlText w:val="■"/>
+      <w:lvlJc w:val="left"/>
+      <w:pPr>
+        <w:ind w:left="6480" w:hanging="360"/>
+      </w:pPr>
+      <w:rPr>
+        <w:rFonts w:ascii="OpenSymbol" w:hAnsi="OpenSymbol" w:cs="OpenSymbol" w:hint="default"/>
+        <w:u w:val="none"/>
+        <w:rFonts w:cs="OpenSymbol"/>
+      </w:rPr>
+    </w:lvl>
+  </w:abstractNum>
+  <w:abstractNum w:abstractNumId="5">
+    <w:lvl w:ilvl="0">
+      <w:start w:val="1"/>
+      <w:numFmt w:val="bullet"/>
+      <w:lvlText w:val=""/>
+      <w:lvlJc w:val="left"/>
+      <w:pPr>
+        <w:ind w:left="720" w:hanging="360"/>
+      </w:pPr>
+      <w:rPr>
+        <w:rFonts w:ascii="Wingdings" w:hAnsi="Wingdings" w:cs="Wingdings" w:hint="default"/>
+        <w:u w:val="none"/>
+        <w:rFonts w:cs="Wingdings"/>
+      </w:rPr>
+    </w:lvl>
+    <w:lvl w:ilvl="1">
+      <w:start w:val="1"/>
+      <w:numFmt w:val="bullet"/>
+      <w:lvlText w:val=""/>
+      <w:lvlJc w:val="left"/>
+      <w:pPr>
+        <w:ind w:left="1440" w:hanging="360"/>
+      </w:pPr>
+      <w:rPr>
+        <w:rFonts w:ascii="Wingdings 2" w:hAnsi="Wingdings 2" w:cs="Wingdings 2" w:hint="default"/>
+        <w:u w:val="none"/>
+        <w:rFonts w:cs="Wingdings 2"/>
+      </w:rPr>
+    </w:lvl>
+    <w:lvl w:ilvl="2">
+      <w:start w:val="1"/>
+      <w:numFmt w:val="bullet"/>
+      <w:lvlText w:val="■"/>
+      <w:lvlJc w:val="left"/>
+      <w:pPr>
+        <w:ind w:left="2160" w:hanging="360"/>
+      </w:pPr>
+      <w:rPr>
+        <w:rFonts w:ascii="OpenSymbol" w:hAnsi="OpenSymbol" w:cs="OpenSymbol" w:hint="default"/>
+        <w:u w:val="none"/>
+        <w:rFonts w:cs="OpenSymbol"/>
+      </w:rPr>
+    </w:lvl>
+    <w:lvl w:ilvl="3">
+      <w:start w:val="1"/>
+      <w:numFmt w:val="bullet"/>
+      <w:lvlText w:val=""/>
+      <w:lvlJc w:val="left"/>
+      <w:pPr>
+        <w:ind w:left="2880" w:hanging="360"/>
+      </w:pPr>
+      <w:rPr>
+        <w:rFonts w:ascii="Wingdings" w:hAnsi="Wingdings" w:cs="Wingdings" w:hint="default"/>
+        <w:u w:val="none"/>
+        <w:rFonts w:cs="Wingdings"/>
+      </w:rPr>
+    </w:lvl>
+    <w:lvl w:ilvl="4">
+      <w:start w:val="1"/>
+      <w:numFmt w:val="bullet"/>
+      <w:lvlText w:val=""/>
+      <w:lvlJc w:val="left"/>
+      <w:pPr>
+        <w:ind w:left="3600" w:hanging="360"/>
+      </w:pPr>
+      <w:rPr>
+        <w:rFonts w:ascii="Wingdings 2" w:hAnsi="Wingdings 2" w:cs="Wingdings 2" w:hint="default"/>
+        <w:u w:val="none"/>
+        <w:rFonts w:cs="Wingdings 2"/>
+      </w:rPr>
+    </w:lvl>
+    <w:lvl w:ilvl="5">
+      <w:start w:val="1"/>
+      <w:numFmt w:val="bullet"/>
+      <w:lvlText w:val="■"/>
+      <w:lvlJc w:val="left"/>
+      <w:pPr>
+        <w:ind w:left="4320" w:hanging="360"/>
+      </w:pPr>
+      <w:rPr>
+        <w:rFonts w:ascii="OpenSymbol" w:hAnsi="OpenSymbol" w:cs="OpenSymbol" w:hint="default"/>
+        <w:u w:val="none"/>
+        <w:rFonts w:cs="OpenSymbol"/>
+      </w:rPr>
+    </w:lvl>
+    <w:lvl w:ilvl="6">
+      <w:start w:val="1"/>
+      <w:numFmt w:val="bullet"/>
+      <w:lvlText w:val=""/>
+      <w:lvlJc w:val="left"/>
+      <w:pPr>
+        <w:ind w:left="5040" w:hanging="360"/>
+      </w:pPr>
+      <w:rPr>
+        <w:rFonts w:ascii="Wingdings" w:hAnsi="Wingdings" w:cs="Wingdings" w:hint="default"/>
+        <w:u w:val="none"/>
+        <w:rFonts w:cs="Wingdings"/>
+      </w:rPr>
+    </w:lvl>
+    <w:lvl w:ilvl="7">
+      <w:start w:val="1"/>
+      <w:numFmt w:val="bullet"/>
+      <w:lvlText w:val=""/>
+      <w:lvlJc w:val="left"/>
+      <w:pPr>
+        <w:ind w:left="5760" w:hanging="360"/>
+      </w:pPr>
+      <w:rPr>
+        <w:rFonts w:ascii="Wingdings 2" w:hAnsi="Wingdings 2" w:cs="Wingdings 2" w:hint="default"/>
+        <w:u w:val="none"/>
+        <w:rFonts w:cs="Wingdings 2"/>
+      </w:rPr>
+    </w:lvl>
+    <w:lvl w:ilvl="8">
+      <w:start w:val="1"/>
+      <w:numFmt w:val="bullet"/>
+      <w:lvlText w:val="■"/>
+      <w:lvlJc w:val="left"/>
+      <w:pPr>
+        <w:ind w:left="6480" w:hanging="360"/>
+      </w:pPr>
+      <w:rPr>
+        <w:rFonts w:ascii="OpenSymbol" w:hAnsi="OpenSymbol" w:cs="OpenSymbol" w:hint="default"/>
+        <w:u w:val="none"/>
+        <w:rFonts w:cs="OpenSymbol"/>
+      </w:rPr>
+    </w:lvl>
+  </w:abstractNum>
+  <w:abstractNum w:abstractNumId="6">
+    <w:lvl w:ilvl="0">
+      <w:start w:val="1"/>
+      <w:numFmt w:val="bullet"/>
+      <w:lvlText w:val=""/>
+      <w:lvlJc w:val="left"/>
+      <w:pPr>
+        <w:ind w:left="720" w:hanging="360"/>
+      </w:pPr>
+      <w:rPr>
+        <w:rFonts w:ascii="Wingdings" w:hAnsi="Wingdings" w:cs="Wingdings" w:hint="default"/>
+        <w:u w:val="none"/>
+        <w:rFonts w:cs="Wingdings"/>
+      </w:rPr>
+    </w:lvl>
+    <w:lvl w:ilvl="1">
+      <w:start w:val="1"/>
+      <w:numFmt w:val="bullet"/>
+      <w:lvlText w:val=""/>
+      <w:lvlJc w:val="left"/>
+      <w:pPr>
+        <w:ind w:left="1440" w:hanging="360"/>
+      </w:pPr>
+      <w:rPr>
+        <w:rFonts w:ascii="Wingdings 2" w:hAnsi="Wingdings 2" w:cs="Wingdings 2" w:hint="default"/>
+        <w:u w:val="none"/>
+        <w:rFonts w:cs="Wingdings 2"/>
+      </w:rPr>
+    </w:lvl>
+    <w:lvl w:ilvl="2">
+      <w:start w:val="1"/>
+      <w:numFmt w:val="bullet"/>
+      <w:lvlText w:val="■"/>
+      <w:lvlJc w:val="left"/>
+      <w:pPr>
+        <w:ind w:left="2160" w:hanging="360"/>
+      </w:pPr>
+      <w:rPr>
+        <w:rFonts w:ascii="OpenSymbol" w:hAnsi="OpenSymbol" w:cs="OpenSymbol" w:hint="default"/>
+        <w:u w:val="none"/>
+        <w:rFonts w:cs="OpenSymbol"/>
+      </w:rPr>
+    </w:lvl>
+    <w:lvl w:ilvl="3">
+      <w:start w:val="1"/>
+      <w:numFmt w:val="bullet"/>
+      <w:lvlText w:val=""/>
+      <w:lvlJc w:val="left"/>
+      <w:pPr>
+        <w:ind w:left="2880" w:hanging="360"/>
+      </w:pPr>
+      <w:rPr>
+        <w:rFonts w:ascii="Wingdings" w:hAnsi="Wingdings" w:cs="Wingdings" w:hint="default"/>
+        <w:u w:val="none"/>
+        <w:rFonts w:cs="Wingdings"/>
+      </w:rPr>
+    </w:lvl>
+    <w:lvl w:ilvl="4">
+      <w:start w:val="1"/>
+      <w:numFmt w:val="bullet"/>
+      <w:lvlText w:val=""/>
+      <w:lvlJc w:val="left"/>
+      <w:pPr>
+        <w:ind w:left="3600" w:hanging="360"/>
+      </w:pPr>
+      <w:rPr>
+        <w:rFonts w:ascii="Wingdings 2" w:hAnsi="Wingdings 2" w:cs="Wingdings 2" w:hint="default"/>
+        <w:u w:val="none"/>
+        <w:rFonts w:cs="Wingdings 2"/>
+      </w:rPr>
+    </w:lvl>
+    <w:lvl w:ilvl="5">
+      <w:start w:val="1"/>
+      <w:numFmt w:val="bullet"/>
+      <w:lvlText w:val="■"/>
+      <w:lvlJc w:val="left"/>
+      <w:pPr>
+        <w:ind w:left="4320" w:hanging="360"/>
+      </w:pPr>
+      <w:rPr>
+        <w:rFonts w:ascii="OpenSymbol" w:hAnsi="OpenSymbol" w:cs="OpenSymbol" w:hint="default"/>
+        <w:u w:val="none"/>
+        <w:rFonts w:cs="OpenSymbol"/>
+      </w:rPr>
+    </w:lvl>
+    <w:lvl w:ilvl="6">
+      <w:start w:val="1"/>
+      <w:numFmt w:val="bullet"/>
+      <w:lvlText w:val=""/>
+      <w:lvlJc w:val="left"/>
+      <w:pPr>
+        <w:ind w:left="5040" w:hanging="360"/>
+      </w:pPr>
+      <w:rPr>
+        <w:rFonts w:ascii="Wingdings" w:hAnsi="Wingdings" w:cs="Wingdings" w:hint="default"/>
+        <w:u w:val="none"/>
+        <w:rFonts w:cs="Wingdings"/>
+      </w:rPr>
+    </w:lvl>
+    <w:lvl w:ilvl="7">
+      <w:start w:val="1"/>
+      <w:numFmt w:val="bullet"/>
+      <w:lvlText w:val=""/>
+      <w:lvlJc w:val="left"/>
+      <w:pPr>
+        <w:ind w:left="5760" w:hanging="360"/>
+      </w:pPr>
+      <w:rPr>
+        <w:rFonts w:ascii="Wingdings 2" w:hAnsi="Wingdings 2" w:cs="Wingdings 2" w:hint="default"/>
+        <w:u w:val="none"/>
+        <w:rFonts w:cs="Wingdings 2"/>
+      </w:rPr>
+    </w:lvl>
+    <w:lvl w:ilvl="8">
+      <w:start w:val="1"/>
+      <w:numFmt w:val="bullet"/>
+      <w:lvlText w:val="■"/>
+      <w:lvlJc w:val="left"/>
+      <w:pPr>
+        <w:ind w:left="6480" w:hanging="360"/>
+      </w:pPr>
+      <w:rPr>
+        <w:rFonts w:ascii="OpenSymbol" w:hAnsi="OpenSymbol" w:cs="OpenSymbol" w:hint="default"/>
+        <w:u w:val="none"/>
+        <w:rFonts w:cs="OpenSymbol"/>
+      </w:rPr>
+    </w:lvl>
+  </w:abstractNum>
+  <w:abstractNum w:abstractNumId="7">
+    <w:lvl w:ilvl="0">
+      <w:start w:val="1"/>
+      <w:numFmt w:val="upperLetter"/>
+      <w:lvlText w:val="%1."/>
+      <w:lvlJc w:val="left"/>
+      <w:pPr>
+        <w:ind w:left="630" w:hanging="360"/>
+      </w:pPr>
+    </w:lvl>
+    <w:lvl w:ilvl="1">
+      <w:start w:val="1"/>
+      <w:numFmt w:val="lowerLetter"/>
+      <w:lvlText w:val="%2."/>
+      <w:lvlJc w:val="left"/>
+      <w:pPr>
+        <w:ind w:left="1350" w:hanging="360"/>
+      </w:pPr>
+    </w:lvl>
+    <w:lvl w:ilvl="2">
+      <w:start w:val="1"/>
+      <w:numFmt w:val="lowerRoman"/>
+      <w:lvlText w:val="%3."/>
+      <w:lvlJc w:val="right"/>
+      <w:pPr>
+        <w:ind w:left="2070" w:hanging="180"/>
+      </w:pPr>
+    </w:lvl>
+    <w:lvl w:ilvl="3">
+      <w:start w:val="1"/>
+      <w:numFmt w:val="decimal"/>
+      <w:lvlText w:val="%4."/>
+      <w:lvlJc w:val="left"/>
+      <w:pPr>
+        <w:ind w:left="2790" w:hanging="360"/>
+      </w:pPr>
+    </w:lvl>
+    <w:lvl w:ilvl="4">
+      <w:start w:val="1"/>
+      <w:numFmt w:val="lowerLetter"/>
+      <w:lvlText w:val="%5."/>
+      <w:lvlJc w:val="left"/>
+      <w:pPr>
+        <w:ind w:left="3510" w:hanging="360"/>
+      </w:pPr>
+    </w:lvl>
+    <w:lvl w:ilvl="5">
+      <w:start w:val="1"/>
+      <w:numFmt w:val="lowerRoman"/>
+      <w:lvlText w:val="%6."/>
+      <w:lvlJc w:val="right"/>
+      <w:pPr>
+        <w:ind w:left="4230" w:hanging="180"/>
+      </w:pPr>
+    </w:lvl>
+    <w:lvl w:ilvl="6">
+      <w:start w:val="1"/>
+      <w:numFmt w:val="decimal"/>
+      <w:lvlText w:val="%7."/>
+      <w:lvlJc w:val="left"/>
+      <w:pPr>
+        <w:ind w:left="4950" w:hanging="360"/>
+      </w:pPr>
+    </w:lvl>
+    <w:lvl w:ilvl="7">
+      <w:start w:val="1"/>
+      <w:numFmt w:val="lowerLetter"/>
+      <w:lvlText w:val="%8."/>
+      <w:lvlJc w:val="left"/>
+      <w:pPr>
+        <w:ind w:left="5670" w:hanging="360"/>
+      </w:pPr>
+    </w:lvl>
+    <w:lvl w:ilvl="8">
+      <w:start w:val="1"/>
+      <w:numFmt w:val="lowerRoman"/>
+      <w:lvlText w:val="%9."/>
+      <w:lvlJc w:val="right"/>
+      <w:pPr>
+        <w:ind w:left="6390" w:hanging="180"/>
+      </w:pPr>
+    </w:lvl>
+  </w:abstractNum>
+  <w:abstractNum w:abstractNumId="8">
+    <w:lvl w:ilvl="0">
+      <w:start w:val="1"/>
+      <w:numFmt w:val="bullet"/>
+      <w:lvlText w:val=""/>
+      <w:lvlJc w:val="left"/>
+      <w:pPr>
+        <w:ind w:left="720" w:hanging="360"/>
+      </w:pPr>
+      <w:rPr>
+        <w:rFonts w:ascii="Wingdings" w:hAnsi="Wingdings" w:cs="Wingdings" w:hint="default"/>
+        <w:u w:val="none"/>
+        <w:rFonts w:cs="Wingdings"/>
+      </w:rPr>
+    </w:lvl>
+    <w:lvl w:ilvl="1">
+      <w:start w:val="1"/>
+      <w:numFmt w:val="bullet"/>
+      <w:lvlText w:val=""/>
+      <w:lvlJc w:val="left"/>
+      <w:pPr>
+        <w:ind w:left="1440" w:hanging="360"/>
+      </w:pPr>
+      <w:rPr>
+        <w:rFonts w:ascii="Wingdings 2" w:hAnsi="Wingdings 2" w:cs="Wingdings 2" w:hint="default"/>
+        <w:u w:val="none"/>
+        <w:rFonts w:cs="Wingdings 2"/>
+      </w:rPr>
+    </w:lvl>
+    <w:lvl w:ilvl="2">
+      <w:start w:val="1"/>
+      <w:numFmt w:val="bullet"/>
+      <w:lvlText w:val="■"/>
+      <w:lvlJc w:val="left"/>
+      <w:pPr>
+        <w:ind w:left="2160" w:hanging="360"/>
+      </w:pPr>
+      <w:rPr>
+        <w:rFonts w:ascii="OpenSymbol" w:hAnsi="OpenSymbol" w:cs="OpenSymbol" w:hint="default"/>
+        <w:u w:val="none"/>
+        <w:rFonts w:cs="OpenSymbol"/>
+      </w:rPr>
+    </w:lvl>
+    <w:lvl w:ilvl="3">
+      <w:start w:val="1"/>
+      <w:numFmt w:val="bullet"/>
+      <w:lvlText w:val=""/>
+      <w:lvlJc w:val="left"/>
+      <w:pPr>
+        <w:ind w:left="2880" w:hanging="360"/>
+      </w:pPr>
+      <w:rPr>
+        <w:rFonts w:ascii="Wingdings" w:hAnsi="Wingdings" w:cs="Wingdings" w:hint="default"/>
+        <w:u w:val="none"/>
+        <w:rFonts w:cs="Wingdings"/>
+      </w:rPr>
+    </w:lvl>
+    <w:lvl w:ilvl="4">
+      <w:start w:val="1"/>
+      <w:numFmt w:val="bullet"/>
+      <w:lvlText w:val=""/>
+      <w:lvlJc w:val="left"/>
+      <w:pPr>
+        <w:ind w:left="3600" w:hanging="360"/>
+      </w:pPr>
+      <w:rPr>
+        <w:rFonts w:ascii="Wingdings 2" w:hAnsi="Wingdings 2" w:cs="Wingdings 2" w:hint="default"/>
+        <w:u w:val="none"/>
+        <w:rFonts w:cs="Wingdings 2"/>
+      </w:rPr>
+    </w:lvl>
+    <w:lvl w:ilvl="5">
+      <w:start w:val="1"/>
+      <w:numFmt w:val="bullet"/>
+      <w:lvlText w:val="■"/>
+      <w:lvlJc w:val="left"/>
+      <w:pPr>
+        <w:ind w:left="4320" w:hanging="360"/>
+      </w:pPr>
+      <w:rPr>
+        <w:rFonts w:ascii="OpenSymbol" w:hAnsi="OpenSymbol" w:cs="OpenSymbol" w:hint="default"/>
+        <w:u w:val="none"/>
+        <w:rFonts w:cs="OpenSymbol"/>
+      </w:rPr>
+    </w:lvl>
+    <w:lvl w:ilvl="6">
+      <w:start w:val="1"/>
+      <w:numFmt w:val="bullet"/>
+      <w:lvlText w:val=""/>
+      <w:lvlJc w:val="left"/>
+      <w:pPr>
+        <w:ind w:left="5040" w:hanging="360"/>
+      </w:pPr>
+      <w:rPr>
+        <w:rFonts w:ascii="Wingdings" w:hAnsi="Wingdings" w:cs="Wingdings" w:hint="default"/>
+        <w:u w:val="none"/>
+        <w:rFonts w:cs="Wingdings"/>
+      </w:rPr>
+    </w:lvl>
+    <w:lvl w:ilvl="7">
+      <w:start w:val="1"/>
+      <w:numFmt w:val="bullet"/>
+      <w:lvlText w:val=""/>
+      <w:lvlJc w:val="left"/>
+      <w:pPr>
+        <w:ind w:left="5760" w:hanging="360"/>
+      </w:pPr>
+      <w:rPr>
+        <w:rFonts w:ascii="Wingdings 2" w:hAnsi="Wingdings 2" w:cs="Wingdings 2" w:hint="default"/>
+        <w:u w:val="none"/>
+        <w:rFonts w:cs="Wingdings 2"/>
+      </w:rPr>
+    </w:lvl>
+    <w:lvl w:ilvl="8">
+      <w:start w:val="1"/>
+      <w:numFmt w:val="bullet"/>
+      <w:lvlText w:val="■"/>
+      <w:lvlJc w:val="left"/>
+      <w:pPr>
+        <w:ind w:left="6480" w:hanging="360"/>
+      </w:pPr>
+      <w:rPr>
+        <w:rFonts w:ascii="OpenSymbol" w:hAnsi="OpenSymbol" w:cs="OpenSymbol" w:hint="default"/>
+        <w:u w:val="none"/>
+        <w:rFonts w:cs="OpenSymbol"/>
+      </w:rPr>
+    </w:lvl>
+  </w:abstractNum>
+  <w:abstractNum w:abstractNumId="9">
+    <w:lvl w:ilvl="0">
+      <w:start w:val="1"/>
+      <w:numFmt w:val="decimal"/>
+      <w:lvlText w:val="%1."/>
+      <w:lvlJc w:val="left"/>
+      <w:pPr>
+        <w:ind w:left="720" w:hanging="360"/>
+      </w:pPr>
+      <w:rPr>
+        <w:u w:val="none"/>
+      </w:rPr>
+    </w:lvl>
+    <w:lvl w:ilvl="1">
+      <w:start w:val="1"/>
+      <w:numFmt w:val="lowerLetter"/>
+      <w:lvlText w:val="%2."/>
+      <w:lvlJc w:val="left"/>
+      <w:pPr>
+        <w:ind w:left="1440" w:hanging="360"/>
+      </w:pPr>
+      <w:rPr>
+        <w:u w:val="none"/>
+      </w:rPr>
+    </w:lvl>
+    <w:lvl w:ilvl="2">
+      <w:start w:val="1"/>
+      <w:numFmt w:val="lowerRoman"/>
+      <w:lvlText w:val="%3."/>
+      <w:lvlJc w:val="right"/>
+      <w:pPr>
+        <w:ind w:left="2160" w:hanging="360"/>
+      </w:pPr>
+      <w:rPr>
+        <w:u w:val="none"/>
+      </w:rPr>
+    </w:lvl>
+    <w:lvl w:ilvl="3">
+      <w:start w:val="1"/>
+      <w:numFmt w:val="decimal"/>
+      <w:lvlText w:val="%4."/>
+      <w:lvlJc w:val="left"/>
+      <w:pPr>
+        <w:ind w:left="2880" w:hanging="360"/>
+      </w:pPr>
+      <w:rPr>
+        <w:u w:val="none"/>
+      </w:rPr>
+    </w:lvl>
+    <w:lvl w:ilvl="4">
+      <w:start w:val="1"/>
+      <w:numFmt w:val="lowerLetter"/>
+      <w:lvlText w:val="%5."/>
+      <w:lvlJc w:val="left"/>
+      <w:pPr>
+        <w:ind w:left="3600" w:hanging="360"/>
+      </w:pPr>
+      <w:rPr>
+        <w:u w:val="none"/>
+      </w:rPr>
+    </w:lvl>
+    <w:lvl w:ilvl="5">
+      <w:start w:val="1"/>
+      <w:numFmt w:val="lowerRoman"/>
+      <w:lvlText w:val="%6."/>
+      <w:lvlJc w:val="right"/>
+      <w:pPr>
+        <w:ind w:left="4320" w:hanging="360"/>
+      </w:pPr>
+      <w:rPr>
+        <w:u w:val="none"/>
+      </w:rPr>
+    </w:lvl>
+    <w:lvl w:ilvl="6">
+      <w:start w:val="1"/>
+      <w:numFmt w:val="decimal"/>
+      <w:lvlText w:val="%7."/>
+      <w:lvlJc w:val="left"/>
+      <w:pPr>
+        <w:ind w:left="5040" w:hanging="360"/>
+      </w:pPr>
+      <w:rPr>
+        <w:u w:val="none"/>
+      </w:rPr>
+    </w:lvl>
+    <w:lvl w:ilvl="7">
+      <w:start w:val="1"/>
+      <w:numFmt w:val="lowerLetter"/>
+      <w:lvlText w:val="%8."/>
+      <w:lvlJc w:val="left"/>
+      <w:pPr>
+        <w:ind w:left="5760" w:hanging="360"/>
+      </w:pPr>
+      <w:rPr>
+        <w:u w:val="none"/>
+      </w:rPr>
+    </w:lvl>
+    <w:lvl w:ilvl="8">
+      <w:start w:val="1"/>
+      <w:numFmt w:val="lowerRoman"/>
+      <w:lvlText w:val="%9."/>
+      <w:lvlJc w:val="right"/>
+      <w:pPr>
+        <w:ind w:left="6480" w:hanging="360"/>
+      </w:pPr>
+      <w:rPr>
+        <w:u w:val="none"/>
+      </w:rPr>
+    </w:lvl>
+  </w:abstractNum>
+  <w:abstractNum w:abstractNumId="10">
+    <w:lvl w:ilvl="0">
+      <w:start w:val="1"/>
       <w:numFmt w:val="none"/>
       <w:suff w:val="nothing"/>
       <w:lvlText w:val=""/>
@@ -3583,1032 +4788,6 @@
       <w:pPr>
         <w:ind w:left="0" w:hanging="0"/>
       </w:pPr>
-    </w:lvl>
-  </w:abstractNum>
-  <w:abstractNum w:abstractNumId="2">
-    <w:lvl w:ilvl="0">
-      <w:start w:val="1"/>
-      <w:numFmt w:val="bullet"/>
-      <w:lvlText w:val=""/>
-      <w:lvlJc w:val="left"/>
-      <w:pPr>
-        <w:ind w:left="720" w:hanging="360"/>
-      </w:pPr>
-      <w:rPr>
-        <w:rFonts w:ascii="Wingdings" w:hAnsi="Wingdings" w:cs="Wingdings" w:hint="default"/>
-        <w:u w:val="none"/>
-      </w:rPr>
-    </w:lvl>
-    <w:lvl w:ilvl="1">
-      <w:start w:val="1"/>
-      <w:numFmt w:val="bullet"/>
-      <w:lvlText w:val=""/>
-      <w:lvlJc w:val="left"/>
-      <w:pPr>
-        <w:ind w:left="1440" w:hanging="360"/>
-      </w:pPr>
-      <w:rPr>
-        <w:rFonts w:ascii="Wingdings 2" w:hAnsi="Wingdings 2" w:cs="Wingdings 2" w:hint="default"/>
-        <w:u w:val="none"/>
-      </w:rPr>
-    </w:lvl>
-    <w:lvl w:ilvl="2">
-      <w:start w:val="1"/>
-      <w:numFmt w:val="bullet"/>
-      <w:lvlText w:val="■"/>
-      <w:lvlJc w:val="left"/>
-      <w:pPr>
-        <w:ind w:left="2160" w:hanging="360"/>
-      </w:pPr>
-      <w:rPr>
-        <w:rFonts w:ascii="OpenSymbol" w:hAnsi="OpenSymbol" w:cs="OpenSymbol" w:hint="default"/>
-        <w:u w:val="none"/>
-      </w:rPr>
-    </w:lvl>
-    <w:lvl w:ilvl="3">
-      <w:start w:val="1"/>
-      <w:numFmt w:val="bullet"/>
-      <w:lvlText w:val=""/>
-      <w:lvlJc w:val="left"/>
-      <w:pPr>
-        <w:ind w:left="2880" w:hanging="360"/>
-      </w:pPr>
-      <w:rPr>
-        <w:rFonts w:ascii="Wingdings" w:hAnsi="Wingdings" w:cs="Wingdings" w:hint="default"/>
-        <w:u w:val="none"/>
-      </w:rPr>
-    </w:lvl>
-    <w:lvl w:ilvl="4">
-      <w:start w:val="1"/>
-      <w:numFmt w:val="bullet"/>
-      <w:lvlText w:val=""/>
-      <w:lvlJc w:val="left"/>
-      <w:pPr>
-        <w:ind w:left="3600" w:hanging="360"/>
-      </w:pPr>
-      <w:rPr>
-        <w:rFonts w:ascii="Wingdings 2" w:hAnsi="Wingdings 2" w:cs="Wingdings 2" w:hint="default"/>
-        <w:u w:val="none"/>
-      </w:rPr>
-    </w:lvl>
-    <w:lvl w:ilvl="5">
-      <w:start w:val="1"/>
-      <w:numFmt w:val="bullet"/>
-      <w:lvlText w:val="■"/>
-      <w:lvlJc w:val="left"/>
-      <w:pPr>
-        <w:ind w:left="4320" w:hanging="360"/>
-      </w:pPr>
-      <w:rPr>
-        <w:rFonts w:ascii="OpenSymbol" w:hAnsi="OpenSymbol" w:cs="OpenSymbol" w:hint="default"/>
-        <w:u w:val="none"/>
-      </w:rPr>
-    </w:lvl>
-    <w:lvl w:ilvl="6">
-      <w:start w:val="1"/>
-      <w:numFmt w:val="bullet"/>
-      <w:lvlText w:val=""/>
-      <w:lvlJc w:val="left"/>
-      <w:pPr>
-        <w:ind w:left="5040" w:hanging="360"/>
-      </w:pPr>
-      <w:rPr>
-        <w:rFonts w:ascii="Wingdings" w:hAnsi="Wingdings" w:cs="Wingdings" w:hint="default"/>
-        <w:u w:val="none"/>
-      </w:rPr>
-    </w:lvl>
-    <w:lvl w:ilvl="7">
-      <w:start w:val="1"/>
-      <w:numFmt w:val="bullet"/>
-      <w:lvlText w:val=""/>
-      <w:lvlJc w:val="left"/>
-      <w:pPr>
-        <w:ind w:left="5760" w:hanging="360"/>
-      </w:pPr>
-      <w:rPr>
-        <w:rFonts w:ascii="Wingdings 2" w:hAnsi="Wingdings 2" w:cs="Wingdings 2" w:hint="default"/>
-        <w:u w:val="none"/>
-      </w:rPr>
-    </w:lvl>
-    <w:lvl w:ilvl="8">
-      <w:start w:val="1"/>
-      <w:numFmt w:val="bullet"/>
-      <w:lvlText w:val="■"/>
-      <w:lvlJc w:val="left"/>
-      <w:pPr>
-        <w:ind w:left="6480" w:hanging="360"/>
-      </w:pPr>
-      <w:rPr>
-        <w:rFonts w:ascii="OpenSymbol" w:hAnsi="OpenSymbol" w:cs="OpenSymbol" w:hint="default"/>
-        <w:u w:val="none"/>
-      </w:rPr>
-    </w:lvl>
-  </w:abstractNum>
-  <w:abstractNum w:abstractNumId="3">
-    <w:lvl w:ilvl="0">
-      <w:start w:val="1"/>
-      <w:numFmt w:val="bullet"/>
-      <w:lvlText w:val=""/>
-      <w:lvlJc w:val="left"/>
-      <w:pPr>
-        <w:ind w:left="720" w:hanging="360"/>
-      </w:pPr>
-      <w:rPr>
-        <w:rFonts w:ascii="Wingdings" w:hAnsi="Wingdings" w:cs="Wingdings" w:hint="default"/>
-        <w:u w:val="none"/>
-      </w:rPr>
-    </w:lvl>
-    <w:lvl w:ilvl="1">
-      <w:start w:val="1"/>
-      <w:numFmt w:val="bullet"/>
-      <w:lvlText w:val=""/>
-      <w:lvlJc w:val="left"/>
-      <w:pPr>
-        <w:ind w:left="1440" w:hanging="360"/>
-      </w:pPr>
-      <w:rPr>
-        <w:rFonts w:ascii="Wingdings 2" w:hAnsi="Wingdings 2" w:cs="Wingdings 2" w:hint="default"/>
-        <w:u w:val="none"/>
-      </w:rPr>
-    </w:lvl>
-    <w:lvl w:ilvl="2">
-      <w:start w:val="1"/>
-      <w:numFmt w:val="bullet"/>
-      <w:lvlText w:val="■"/>
-      <w:lvlJc w:val="left"/>
-      <w:pPr>
-        <w:ind w:left="2160" w:hanging="360"/>
-      </w:pPr>
-      <w:rPr>
-        <w:rFonts w:ascii="OpenSymbol" w:hAnsi="OpenSymbol" w:cs="OpenSymbol" w:hint="default"/>
-        <w:u w:val="none"/>
-      </w:rPr>
-    </w:lvl>
-    <w:lvl w:ilvl="3">
-      <w:start w:val="1"/>
-      <w:numFmt w:val="bullet"/>
-      <w:lvlText w:val=""/>
-      <w:lvlJc w:val="left"/>
-      <w:pPr>
-        <w:ind w:left="2880" w:hanging="360"/>
-      </w:pPr>
-      <w:rPr>
-        <w:rFonts w:ascii="Wingdings" w:hAnsi="Wingdings" w:cs="Wingdings" w:hint="default"/>
-        <w:u w:val="none"/>
-      </w:rPr>
-    </w:lvl>
-    <w:lvl w:ilvl="4">
-      <w:start w:val="1"/>
-      <w:numFmt w:val="bullet"/>
-      <w:lvlText w:val=""/>
-      <w:lvlJc w:val="left"/>
-      <w:pPr>
-        <w:ind w:left="3600" w:hanging="360"/>
-      </w:pPr>
-      <w:rPr>
-        <w:rFonts w:ascii="Wingdings 2" w:hAnsi="Wingdings 2" w:cs="Wingdings 2" w:hint="default"/>
-        <w:u w:val="none"/>
-      </w:rPr>
-    </w:lvl>
-    <w:lvl w:ilvl="5">
-      <w:start w:val="1"/>
-      <w:numFmt w:val="bullet"/>
-      <w:lvlText w:val="■"/>
-      <w:lvlJc w:val="left"/>
-      <w:pPr>
-        <w:ind w:left="4320" w:hanging="360"/>
-      </w:pPr>
-      <w:rPr>
-        <w:rFonts w:ascii="OpenSymbol" w:hAnsi="OpenSymbol" w:cs="OpenSymbol" w:hint="default"/>
-        <w:u w:val="none"/>
-      </w:rPr>
-    </w:lvl>
-    <w:lvl w:ilvl="6">
-      <w:start w:val="1"/>
-      <w:numFmt w:val="bullet"/>
-      <w:lvlText w:val=""/>
-      <w:lvlJc w:val="left"/>
-      <w:pPr>
-        <w:ind w:left="5040" w:hanging="360"/>
-      </w:pPr>
-      <w:rPr>
-        <w:rFonts w:ascii="Wingdings" w:hAnsi="Wingdings" w:cs="Wingdings" w:hint="default"/>
-        <w:u w:val="none"/>
-      </w:rPr>
-    </w:lvl>
-    <w:lvl w:ilvl="7">
-      <w:start w:val="1"/>
-      <w:numFmt w:val="bullet"/>
-      <w:lvlText w:val=""/>
-      <w:lvlJc w:val="left"/>
-      <w:pPr>
-        <w:ind w:left="5760" w:hanging="360"/>
-      </w:pPr>
-      <w:rPr>
-        <w:rFonts w:ascii="Wingdings 2" w:hAnsi="Wingdings 2" w:cs="Wingdings 2" w:hint="default"/>
-        <w:u w:val="none"/>
-      </w:rPr>
-    </w:lvl>
-    <w:lvl w:ilvl="8">
-      <w:start w:val="1"/>
-      <w:numFmt w:val="bullet"/>
-      <w:lvlText w:val="■"/>
-      <w:lvlJc w:val="left"/>
-      <w:pPr>
-        <w:ind w:left="6480" w:hanging="360"/>
-      </w:pPr>
-      <w:rPr>
-        <w:rFonts w:ascii="OpenSymbol" w:hAnsi="OpenSymbol" w:cs="OpenSymbol" w:hint="default"/>
-        <w:u w:val="none"/>
-      </w:rPr>
-    </w:lvl>
-  </w:abstractNum>
-  <w:abstractNum w:abstractNumId="4">
-    <w:lvl w:ilvl="0">
-      <w:start w:val="1"/>
-      <w:numFmt w:val="bullet"/>
-      <w:lvlText w:val=""/>
-      <w:lvlJc w:val="left"/>
-      <w:pPr>
-        <w:ind w:left="720" w:hanging="360"/>
-      </w:pPr>
-      <w:rPr>
-        <w:rFonts w:ascii="Wingdings" w:hAnsi="Wingdings" w:cs="Wingdings" w:hint="default"/>
-        <w:u w:val="none"/>
-      </w:rPr>
-    </w:lvl>
-    <w:lvl w:ilvl="1">
-      <w:start w:val="1"/>
-      <w:numFmt w:val="bullet"/>
-      <w:lvlText w:val=""/>
-      <w:lvlJc w:val="left"/>
-      <w:pPr>
-        <w:ind w:left="1440" w:hanging="360"/>
-      </w:pPr>
-      <w:rPr>
-        <w:rFonts w:ascii="Wingdings 2" w:hAnsi="Wingdings 2" w:cs="Wingdings 2" w:hint="default"/>
-        <w:u w:val="none"/>
-      </w:rPr>
-    </w:lvl>
-    <w:lvl w:ilvl="2">
-      <w:start w:val="1"/>
-      <w:numFmt w:val="bullet"/>
-      <w:lvlText w:val="■"/>
-      <w:lvlJc w:val="left"/>
-      <w:pPr>
-        <w:ind w:left="2160" w:hanging="360"/>
-      </w:pPr>
-      <w:rPr>
-        <w:rFonts w:ascii="OpenSymbol" w:hAnsi="OpenSymbol" w:cs="OpenSymbol" w:hint="default"/>
-        <w:u w:val="none"/>
-      </w:rPr>
-    </w:lvl>
-    <w:lvl w:ilvl="3">
-      <w:start w:val="1"/>
-      <w:numFmt w:val="bullet"/>
-      <w:lvlText w:val=""/>
-      <w:lvlJc w:val="left"/>
-      <w:pPr>
-        <w:ind w:left="2880" w:hanging="360"/>
-      </w:pPr>
-      <w:rPr>
-        <w:rFonts w:ascii="Wingdings" w:hAnsi="Wingdings" w:cs="Wingdings" w:hint="default"/>
-        <w:u w:val="none"/>
-      </w:rPr>
-    </w:lvl>
-    <w:lvl w:ilvl="4">
-      <w:start w:val="1"/>
-      <w:numFmt w:val="bullet"/>
-      <w:lvlText w:val=""/>
-      <w:lvlJc w:val="left"/>
-      <w:pPr>
-        <w:ind w:left="3600" w:hanging="360"/>
-      </w:pPr>
-      <w:rPr>
-        <w:rFonts w:ascii="Wingdings 2" w:hAnsi="Wingdings 2" w:cs="Wingdings 2" w:hint="default"/>
-        <w:u w:val="none"/>
-      </w:rPr>
-    </w:lvl>
-    <w:lvl w:ilvl="5">
-      <w:start w:val="1"/>
-      <w:numFmt w:val="bullet"/>
-      <w:lvlText w:val="■"/>
-      <w:lvlJc w:val="left"/>
-      <w:pPr>
-        <w:ind w:left="4320" w:hanging="360"/>
-      </w:pPr>
-      <w:rPr>
-        <w:rFonts w:ascii="OpenSymbol" w:hAnsi="OpenSymbol" w:cs="OpenSymbol" w:hint="default"/>
-        <w:u w:val="none"/>
-      </w:rPr>
-    </w:lvl>
-    <w:lvl w:ilvl="6">
-      <w:start w:val="1"/>
-      <w:numFmt w:val="bullet"/>
-      <w:lvlText w:val=""/>
-      <w:lvlJc w:val="left"/>
-      <w:pPr>
-        <w:ind w:left="5040" w:hanging="360"/>
-      </w:pPr>
-      <w:rPr>
-        <w:rFonts w:ascii="Wingdings" w:hAnsi="Wingdings" w:cs="Wingdings" w:hint="default"/>
-        <w:u w:val="none"/>
-      </w:rPr>
-    </w:lvl>
-    <w:lvl w:ilvl="7">
-      <w:start w:val="1"/>
-      <w:numFmt w:val="bullet"/>
-      <w:lvlText w:val=""/>
-      <w:lvlJc w:val="left"/>
-      <w:pPr>
-        <w:ind w:left="5760" w:hanging="360"/>
-      </w:pPr>
-      <w:rPr>
-        <w:rFonts w:ascii="Wingdings 2" w:hAnsi="Wingdings 2" w:cs="Wingdings 2" w:hint="default"/>
-        <w:u w:val="none"/>
-      </w:rPr>
-    </w:lvl>
-    <w:lvl w:ilvl="8">
-      <w:start w:val="1"/>
-      <w:numFmt w:val="bullet"/>
-      <w:lvlText w:val="■"/>
-      <w:lvlJc w:val="left"/>
-      <w:pPr>
-        <w:ind w:left="6480" w:hanging="360"/>
-      </w:pPr>
-      <w:rPr>
-        <w:rFonts w:ascii="OpenSymbol" w:hAnsi="OpenSymbol" w:cs="OpenSymbol" w:hint="default"/>
-        <w:u w:val="none"/>
-      </w:rPr>
-    </w:lvl>
-  </w:abstractNum>
-  <w:abstractNum w:abstractNumId="5">
-    <w:lvl w:ilvl="0">
-      <w:start w:val="1"/>
-      <w:numFmt w:val="bullet"/>
-      <w:lvlText w:val=""/>
-      <w:lvlJc w:val="left"/>
-      <w:pPr>
-        <w:ind w:left="720" w:hanging="360"/>
-      </w:pPr>
-      <w:rPr>
-        <w:rFonts w:ascii="Wingdings" w:hAnsi="Wingdings" w:cs="Wingdings" w:hint="default"/>
-        <w:u w:val="none"/>
-      </w:rPr>
-    </w:lvl>
-    <w:lvl w:ilvl="1">
-      <w:start w:val="1"/>
-      <w:numFmt w:val="bullet"/>
-      <w:lvlText w:val=""/>
-      <w:lvlJc w:val="left"/>
-      <w:pPr>
-        <w:ind w:left="1440" w:hanging="360"/>
-      </w:pPr>
-      <w:rPr>
-        <w:rFonts w:ascii="Wingdings 2" w:hAnsi="Wingdings 2" w:cs="Wingdings 2" w:hint="default"/>
-        <w:u w:val="none"/>
-      </w:rPr>
-    </w:lvl>
-    <w:lvl w:ilvl="2">
-      <w:start w:val="1"/>
-      <w:numFmt w:val="bullet"/>
-      <w:lvlText w:val="■"/>
-      <w:lvlJc w:val="left"/>
-      <w:pPr>
-        <w:ind w:left="2160" w:hanging="360"/>
-      </w:pPr>
-      <w:rPr>
-        <w:rFonts w:ascii="OpenSymbol" w:hAnsi="OpenSymbol" w:cs="OpenSymbol" w:hint="default"/>
-        <w:u w:val="none"/>
-      </w:rPr>
-    </w:lvl>
-    <w:lvl w:ilvl="3">
-      <w:start w:val="1"/>
-      <w:numFmt w:val="bullet"/>
-      <w:lvlText w:val=""/>
-      <w:lvlJc w:val="left"/>
-      <w:pPr>
-        <w:ind w:left="2880" w:hanging="360"/>
-      </w:pPr>
-      <w:rPr>
-        <w:rFonts w:ascii="Wingdings" w:hAnsi="Wingdings" w:cs="Wingdings" w:hint="default"/>
-        <w:u w:val="none"/>
-      </w:rPr>
-    </w:lvl>
-    <w:lvl w:ilvl="4">
-      <w:start w:val="1"/>
-      <w:numFmt w:val="bullet"/>
-      <w:lvlText w:val=""/>
-      <w:lvlJc w:val="left"/>
-      <w:pPr>
-        <w:ind w:left="3600" w:hanging="360"/>
-      </w:pPr>
-      <w:rPr>
-        <w:rFonts w:ascii="Wingdings 2" w:hAnsi="Wingdings 2" w:cs="Wingdings 2" w:hint="default"/>
-        <w:u w:val="none"/>
-      </w:rPr>
-    </w:lvl>
-    <w:lvl w:ilvl="5">
-      <w:start w:val="1"/>
-      <w:numFmt w:val="bullet"/>
-      <w:lvlText w:val="■"/>
-      <w:lvlJc w:val="left"/>
-      <w:pPr>
-        <w:ind w:left="4320" w:hanging="360"/>
-      </w:pPr>
-      <w:rPr>
-        <w:rFonts w:ascii="OpenSymbol" w:hAnsi="OpenSymbol" w:cs="OpenSymbol" w:hint="default"/>
-        <w:u w:val="none"/>
-      </w:rPr>
-    </w:lvl>
-    <w:lvl w:ilvl="6">
-      <w:start w:val="1"/>
-      <w:numFmt w:val="bullet"/>
-      <w:lvlText w:val=""/>
-      <w:lvlJc w:val="left"/>
-      <w:pPr>
-        <w:ind w:left="5040" w:hanging="360"/>
-      </w:pPr>
-      <w:rPr>
-        <w:rFonts w:ascii="Wingdings" w:hAnsi="Wingdings" w:cs="Wingdings" w:hint="default"/>
-        <w:u w:val="none"/>
-      </w:rPr>
-    </w:lvl>
-    <w:lvl w:ilvl="7">
-      <w:start w:val="1"/>
-      <w:numFmt w:val="bullet"/>
-      <w:lvlText w:val=""/>
-      <w:lvlJc w:val="left"/>
-      <w:pPr>
-        <w:ind w:left="5760" w:hanging="360"/>
-      </w:pPr>
-      <w:rPr>
-        <w:rFonts w:ascii="Wingdings 2" w:hAnsi="Wingdings 2" w:cs="Wingdings 2" w:hint="default"/>
-        <w:u w:val="none"/>
-      </w:rPr>
-    </w:lvl>
-    <w:lvl w:ilvl="8">
-      <w:start w:val="1"/>
-      <w:numFmt w:val="bullet"/>
-      <w:lvlText w:val="■"/>
-      <w:lvlJc w:val="left"/>
-      <w:pPr>
-        <w:ind w:left="6480" w:hanging="360"/>
-      </w:pPr>
-      <w:rPr>
-        <w:rFonts w:ascii="OpenSymbol" w:hAnsi="OpenSymbol" w:cs="OpenSymbol" w:hint="default"/>
-        <w:u w:val="none"/>
-      </w:rPr>
-    </w:lvl>
-  </w:abstractNum>
-  <w:abstractNum w:abstractNumId="6">
-    <w:lvl w:ilvl="0">
-      <w:start w:val="1"/>
-      <w:numFmt w:val="bullet"/>
-      <w:lvlText w:val=""/>
-      <w:lvlJc w:val="left"/>
-      <w:pPr>
-        <w:ind w:left="720" w:hanging="360"/>
-      </w:pPr>
-      <w:rPr>
-        <w:rFonts w:ascii="Wingdings" w:hAnsi="Wingdings" w:cs="Wingdings" w:hint="default"/>
-        <w:u w:val="none"/>
-      </w:rPr>
-    </w:lvl>
-    <w:lvl w:ilvl="1">
-      <w:start w:val="1"/>
-      <w:numFmt w:val="bullet"/>
-      <w:lvlText w:val=""/>
-      <w:lvlJc w:val="left"/>
-      <w:pPr>
-        <w:ind w:left="1440" w:hanging="360"/>
-      </w:pPr>
-      <w:rPr>
-        <w:rFonts w:ascii="Wingdings 2" w:hAnsi="Wingdings 2" w:cs="Wingdings 2" w:hint="default"/>
-        <w:u w:val="none"/>
-      </w:rPr>
-    </w:lvl>
-    <w:lvl w:ilvl="2">
-      <w:start w:val="1"/>
-      <w:numFmt w:val="bullet"/>
-      <w:lvlText w:val="■"/>
-      <w:lvlJc w:val="left"/>
-      <w:pPr>
-        <w:ind w:left="2160" w:hanging="360"/>
-      </w:pPr>
-      <w:rPr>
-        <w:rFonts w:ascii="OpenSymbol" w:hAnsi="OpenSymbol" w:cs="OpenSymbol" w:hint="default"/>
-        <w:u w:val="none"/>
-      </w:rPr>
-    </w:lvl>
-    <w:lvl w:ilvl="3">
-      <w:start w:val="1"/>
-      <w:numFmt w:val="bullet"/>
-      <w:lvlText w:val=""/>
-      <w:lvlJc w:val="left"/>
-      <w:pPr>
-        <w:ind w:left="2880" w:hanging="360"/>
-      </w:pPr>
-      <w:rPr>
-        <w:rFonts w:ascii="Wingdings" w:hAnsi="Wingdings" w:cs="Wingdings" w:hint="default"/>
-        <w:u w:val="none"/>
-      </w:rPr>
-    </w:lvl>
-    <w:lvl w:ilvl="4">
-      <w:start w:val="1"/>
-      <w:numFmt w:val="bullet"/>
-      <w:lvlText w:val=""/>
-      <w:lvlJc w:val="left"/>
-      <w:pPr>
-        <w:ind w:left="3600" w:hanging="360"/>
-      </w:pPr>
-      <w:rPr>
-        <w:rFonts w:ascii="Wingdings 2" w:hAnsi="Wingdings 2" w:cs="Wingdings 2" w:hint="default"/>
-        <w:u w:val="none"/>
-      </w:rPr>
-    </w:lvl>
-    <w:lvl w:ilvl="5">
-      <w:start w:val="1"/>
-      <w:numFmt w:val="bullet"/>
-      <w:lvlText w:val="■"/>
-      <w:lvlJc w:val="left"/>
-      <w:pPr>
-        <w:ind w:left="4320" w:hanging="360"/>
-      </w:pPr>
-      <w:rPr>
-        <w:rFonts w:ascii="OpenSymbol" w:hAnsi="OpenSymbol" w:cs="OpenSymbol" w:hint="default"/>
-        <w:u w:val="none"/>
-      </w:rPr>
-    </w:lvl>
-    <w:lvl w:ilvl="6">
-      <w:start w:val="1"/>
-      <w:numFmt w:val="bullet"/>
-      <w:lvlText w:val=""/>
-      <w:lvlJc w:val="left"/>
-      <w:pPr>
-        <w:ind w:left="5040" w:hanging="360"/>
-      </w:pPr>
-      <w:rPr>
-        <w:rFonts w:ascii="Wingdings" w:hAnsi="Wingdings" w:cs="Wingdings" w:hint="default"/>
-        <w:u w:val="none"/>
-      </w:rPr>
-    </w:lvl>
-    <w:lvl w:ilvl="7">
-      <w:start w:val="1"/>
-      <w:numFmt w:val="bullet"/>
-      <w:lvlText w:val=""/>
-      <w:lvlJc w:val="left"/>
-      <w:pPr>
-        <w:ind w:left="5760" w:hanging="360"/>
-      </w:pPr>
-      <w:rPr>
-        <w:rFonts w:ascii="Wingdings 2" w:hAnsi="Wingdings 2" w:cs="Wingdings 2" w:hint="default"/>
-        <w:u w:val="none"/>
-      </w:rPr>
-    </w:lvl>
-    <w:lvl w:ilvl="8">
-      <w:start w:val="1"/>
-      <w:numFmt w:val="bullet"/>
-      <w:lvlText w:val="■"/>
-      <w:lvlJc w:val="left"/>
-      <w:pPr>
-        <w:ind w:left="6480" w:hanging="360"/>
-      </w:pPr>
-      <w:rPr>
-        <w:rFonts w:ascii="OpenSymbol" w:hAnsi="OpenSymbol" w:cs="OpenSymbol" w:hint="default"/>
-        <w:u w:val="none"/>
-      </w:rPr>
-    </w:lvl>
-  </w:abstractNum>
-  <w:abstractNum w:abstractNumId="7">
-    <w:lvl w:ilvl="0">
-      <w:start w:val="1"/>
-      <w:numFmt w:val="bullet"/>
-      <w:lvlText w:val=""/>
-      <w:lvlJc w:val="left"/>
-      <w:pPr>
-        <w:ind w:left="720" w:hanging="360"/>
-      </w:pPr>
-      <w:rPr>
-        <w:rFonts w:ascii="Wingdings" w:hAnsi="Wingdings" w:cs="Wingdings" w:hint="default"/>
-        <w:u w:val="none"/>
-      </w:rPr>
-    </w:lvl>
-    <w:lvl w:ilvl="1">
-      <w:start w:val="1"/>
-      <w:numFmt w:val="bullet"/>
-      <w:lvlText w:val=""/>
-      <w:lvlJc w:val="left"/>
-      <w:pPr>
-        <w:ind w:left="1440" w:hanging="360"/>
-      </w:pPr>
-      <w:rPr>
-        <w:rFonts w:ascii="Wingdings 2" w:hAnsi="Wingdings 2" w:cs="Wingdings 2" w:hint="default"/>
-        <w:u w:val="none"/>
-      </w:rPr>
-    </w:lvl>
-    <w:lvl w:ilvl="2">
-      <w:start w:val="1"/>
-      <w:numFmt w:val="bullet"/>
-      <w:lvlText w:val="■"/>
-      <w:lvlJc w:val="left"/>
-      <w:pPr>
-        <w:ind w:left="2160" w:hanging="360"/>
-      </w:pPr>
-      <w:rPr>
-        <w:rFonts w:ascii="OpenSymbol" w:hAnsi="OpenSymbol" w:cs="OpenSymbol" w:hint="default"/>
-        <w:u w:val="none"/>
-      </w:rPr>
-    </w:lvl>
-    <w:lvl w:ilvl="3">
-      <w:start w:val="1"/>
-      <w:numFmt w:val="bullet"/>
-      <w:lvlText w:val=""/>
-      <w:lvlJc w:val="left"/>
-      <w:pPr>
-        <w:ind w:left="2880" w:hanging="360"/>
-      </w:pPr>
-      <w:rPr>
-        <w:rFonts w:ascii="Wingdings" w:hAnsi="Wingdings" w:cs="Wingdings" w:hint="default"/>
-        <w:u w:val="none"/>
-      </w:rPr>
-    </w:lvl>
-    <w:lvl w:ilvl="4">
-      <w:start w:val="1"/>
-      <w:numFmt w:val="bullet"/>
-      <w:lvlText w:val=""/>
-      <w:lvlJc w:val="left"/>
-      <w:pPr>
-        <w:ind w:left="3600" w:hanging="360"/>
-      </w:pPr>
-      <w:rPr>
-        <w:rFonts w:ascii="Wingdings 2" w:hAnsi="Wingdings 2" w:cs="Wingdings 2" w:hint="default"/>
-        <w:u w:val="none"/>
-      </w:rPr>
-    </w:lvl>
-    <w:lvl w:ilvl="5">
-      <w:start w:val="1"/>
-      <w:numFmt w:val="bullet"/>
-      <w:lvlText w:val="■"/>
-      <w:lvlJc w:val="left"/>
-      <w:pPr>
-        <w:ind w:left="4320" w:hanging="360"/>
-      </w:pPr>
-      <w:rPr>
-        <w:rFonts w:ascii="OpenSymbol" w:hAnsi="OpenSymbol" w:cs="OpenSymbol" w:hint="default"/>
-        <w:u w:val="none"/>
-      </w:rPr>
-    </w:lvl>
-    <w:lvl w:ilvl="6">
-      <w:start w:val="1"/>
-      <w:numFmt w:val="bullet"/>
-      <w:lvlText w:val=""/>
-      <w:lvlJc w:val="left"/>
-      <w:pPr>
-        <w:ind w:left="5040" w:hanging="360"/>
-      </w:pPr>
-      <w:rPr>
-        <w:rFonts w:ascii="Wingdings" w:hAnsi="Wingdings" w:cs="Wingdings" w:hint="default"/>
-        <w:u w:val="none"/>
-      </w:rPr>
-    </w:lvl>
-    <w:lvl w:ilvl="7">
-      <w:start w:val="1"/>
-      <w:numFmt w:val="bullet"/>
-      <w:lvlText w:val=""/>
-      <w:lvlJc w:val="left"/>
-      <w:pPr>
-        <w:ind w:left="5760" w:hanging="360"/>
-      </w:pPr>
-      <w:rPr>
-        <w:rFonts w:ascii="Wingdings 2" w:hAnsi="Wingdings 2" w:cs="Wingdings 2" w:hint="default"/>
-        <w:u w:val="none"/>
-      </w:rPr>
-    </w:lvl>
-    <w:lvl w:ilvl="8">
-      <w:start w:val="1"/>
-      <w:numFmt w:val="bullet"/>
-      <w:lvlText w:val="■"/>
-      <w:lvlJc w:val="left"/>
-      <w:pPr>
-        <w:ind w:left="6480" w:hanging="360"/>
-      </w:pPr>
-      <w:rPr>
-        <w:rFonts w:ascii="OpenSymbol" w:hAnsi="OpenSymbol" w:cs="OpenSymbol" w:hint="default"/>
-        <w:u w:val="none"/>
-      </w:rPr>
-    </w:lvl>
-  </w:abstractNum>
-  <w:abstractNum w:abstractNumId="8">
-    <w:lvl w:ilvl="0">
-      <w:start w:val="1"/>
-      <w:numFmt w:val="upperLetter"/>
-      <w:lvlText w:val="%1."/>
-      <w:lvlJc w:val="left"/>
-      <w:pPr>
-        <w:ind w:left="630" w:hanging="360"/>
-      </w:pPr>
-    </w:lvl>
-    <w:lvl w:ilvl="1">
-      <w:start w:val="1"/>
-      <w:numFmt w:val="lowerLetter"/>
-      <w:lvlText w:val="%2."/>
-      <w:lvlJc w:val="left"/>
-      <w:pPr>
-        <w:ind w:left="1350" w:hanging="360"/>
-      </w:pPr>
-    </w:lvl>
-    <w:lvl w:ilvl="2">
-      <w:start w:val="1"/>
-      <w:numFmt w:val="lowerRoman"/>
-      <w:lvlText w:val="%3."/>
-      <w:lvlJc w:val="right"/>
-      <w:pPr>
-        <w:ind w:left="2070" w:hanging="180"/>
-      </w:pPr>
-    </w:lvl>
-    <w:lvl w:ilvl="3">
-      <w:start w:val="1"/>
-      <w:numFmt w:val="decimal"/>
-      <w:lvlText w:val="%4."/>
-      <w:lvlJc w:val="left"/>
-      <w:pPr>
-        <w:ind w:left="2790" w:hanging="360"/>
-      </w:pPr>
-    </w:lvl>
-    <w:lvl w:ilvl="4">
-      <w:start w:val="1"/>
-      <w:numFmt w:val="lowerLetter"/>
-      <w:lvlText w:val="%5."/>
-      <w:lvlJc w:val="left"/>
-      <w:pPr>
-        <w:ind w:left="3510" w:hanging="360"/>
-      </w:pPr>
-    </w:lvl>
-    <w:lvl w:ilvl="5">
-      <w:start w:val="1"/>
-      <w:numFmt w:val="lowerRoman"/>
-      <w:lvlText w:val="%6."/>
-      <w:lvlJc w:val="right"/>
-      <w:pPr>
-        <w:ind w:left="4230" w:hanging="180"/>
-      </w:pPr>
-    </w:lvl>
-    <w:lvl w:ilvl="6">
-      <w:start w:val="1"/>
-      <w:numFmt w:val="decimal"/>
-      <w:lvlText w:val="%7."/>
-      <w:lvlJc w:val="left"/>
-      <w:pPr>
-        <w:ind w:left="4950" w:hanging="360"/>
-      </w:pPr>
-    </w:lvl>
-    <w:lvl w:ilvl="7">
-      <w:start w:val="1"/>
-      <w:numFmt w:val="lowerLetter"/>
-      <w:lvlText w:val="%8."/>
-      <w:lvlJc w:val="left"/>
-      <w:pPr>
-        <w:ind w:left="5670" w:hanging="360"/>
-      </w:pPr>
-    </w:lvl>
-    <w:lvl w:ilvl="8">
-      <w:start w:val="1"/>
-      <w:numFmt w:val="lowerRoman"/>
-      <w:lvlText w:val="%9."/>
-      <w:lvlJc w:val="right"/>
-      <w:pPr>
-        <w:ind w:left="6390" w:hanging="180"/>
-      </w:pPr>
-    </w:lvl>
-  </w:abstractNum>
-  <w:abstractNum w:abstractNumId="9">
-    <w:lvl w:ilvl="0">
-      <w:start w:val="1"/>
-      <w:numFmt w:val="bullet"/>
-      <w:lvlText w:val=""/>
-      <w:lvlJc w:val="left"/>
-      <w:pPr>
-        <w:ind w:left="720" w:hanging="360"/>
-      </w:pPr>
-      <w:rPr>
-        <w:rFonts w:ascii="Wingdings" w:hAnsi="Wingdings" w:cs="Wingdings" w:hint="default"/>
-        <w:u w:val="none"/>
-      </w:rPr>
-    </w:lvl>
-    <w:lvl w:ilvl="1">
-      <w:start w:val="1"/>
-      <w:numFmt w:val="bullet"/>
-      <w:lvlText w:val=""/>
-      <w:lvlJc w:val="left"/>
-      <w:pPr>
-        <w:ind w:left="1440" w:hanging="360"/>
-      </w:pPr>
-      <w:rPr>
-        <w:rFonts w:ascii="Wingdings 2" w:hAnsi="Wingdings 2" w:cs="Wingdings 2" w:hint="default"/>
-        <w:u w:val="none"/>
-      </w:rPr>
-    </w:lvl>
-    <w:lvl w:ilvl="2">
-      <w:start w:val="1"/>
-      <w:numFmt w:val="bullet"/>
-      <w:lvlText w:val="■"/>
-      <w:lvlJc w:val="left"/>
-      <w:pPr>
-        <w:ind w:left="2160" w:hanging="360"/>
-      </w:pPr>
-      <w:rPr>
-        <w:rFonts w:ascii="OpenSymbol" w:hAnsi="OpenSymbol" w:cs="OpenSymbol" w:hint="default"/>
-        <w:u w:val="none"/>
-      </w:rPr>
-    </w:lvl>
-    <w:lvl w:ilvl="3">
-      <w:start w:val="1"/>
-      <w:numFmt w:val="bullet"/>
-      <w:lvlText w:val=""/>
-      <w:lvlJc w:val="left"/>
-      <w:pPr>
-        <w:ind w:left="2880" w:hanging="360"/>
-      </w:pPr>
-      <w:rPr>
-        <w:rFonts w:ascii="Wingdings" w:hAnsi="Wingdings" w:cs="Wingdings" w:hint="default"/>
-        <w:u w:val="none"/>
-      </w:rPr>
-    </w:lvl>
-    <w:lvl w:ilvl="4">
-      <w:start w:val="1"/>
-      <w:numFmt w:val="bullet"/>
-      <w:lvlText w:val=""/>
-      <w:lvlJc w:val="left"/>
-      <w:pPr>
-        <w:ind w:left="3600" w:hanging="360"/>
-      </w:pPr>
-      <w:rPr>
-        <w:rFonts w:ascii="Wingdings 2" w:hAnsi="Wingdings 2" w:cs="Wingdings 2" w:hint="default"/>
-        <w:u w:val="none"/>
-      </w:rPr>
-    </w:lvl>
-    <w:lvl w:ilvl="5">
-      <w:start w:val="1"/>
-      <w:numFmt w:val="bullet"/>
-      <w:lvlText w:val="■"/>
-      <w:lvlJc w:val="left"/>
-      <w:pPr>
-        <w:ind w:left="4320" w:hanging="360"/>
-      </w:pPr>
-      <w:rPr>
-        <w:rFonts w:ascii="OpenSymbol" w:hAnsi="OpenSymbol" w:cs="OpenSymbol" w:hint="default"/>
-        <w:u w:val="none"/>
-      </w:rPr>
-    </w:lvl>
-    <w:lvl w:ilvl="6">
-      <w:start w:val="1"/>
-      <w:numFmt w:val="bullet"/>
-      <w:lvlText w:val=""/>
-      <w:lvlJc w:val="left"/>
-      <w:pPr>
-        <w:ind w:left="5040" w:hanging="360"/>
-      </w:pPr>
-      <w:rPr>
-        <w:rFonts w:ascii="Wingdings" w:hAnsi="Wingdings" w:cs="Wingdings" w:hint="default"/>
-        <w:u w:val="none"/>
-      </w:rPr>
-    </w:lvl>
-    <w:lvl w:ilvl="7">
-      <w:start w:val="1"/>
-      <w:numFmt w:val="bullet"/>
-      <w:lvlText w:val=""/>
-      <w:lvlJc w:val="left"/>
-      <w:pPr>
-        <w:ind w:left="5760" w:hanging="360"/>
-      </w:pPr>
-      <w:rPr>
-        <w:rFonts w:ascii="Wingdings 2" w:hAnsi="Wingdings 2" w:cs="Wingdings 2" w:hint="default"/>
-        <w:u w:val="none"/>
-      </w:rPr>
-    </w:lvl>
-    <w:lvl w:ilvl="8">
-      <w:start w:val="1"/>
-      <w:numFmt w:val="bullet"/>
-      <w:lvlText w:val="■"/>
-      <w:lvlJc w:val="left"/>
-      <w:pPr>
-        <w:ind w:left="6480" w:hanging="360"/>
-      </w:pPr>
-      <w:rPr>
-        <w:rFonts w:ascii="OpenSymbol" w:hAnsi="OpenSymbol" w:cs="OpenSymbol" w:hint="default"/>
-        <w:u w:val="none"/>
-      </w:rPr>
-    </w:lvl>
-  </w:abstractNum>
-  <w:abstractNum w:abstractNumId="10">
-    <w:lvl w:ilvl="0">
-      <w:start w:val="1"/>
-      <w:numFmt w:val="decimal"/>
-      <w:lvlText w:val="%1."/>
-      <w:lvlJc w:val="left"/>
-      <w:pPr>
-        <w:ind w:left="720" w:hanging="360"/>
-      </w:pPr>
-      <w:rPr>
-        <w:u w:val="none"/>
-      </w:rPr>
-    </w:lvl>
-    <w:lvl w:ilvl="1">
-      <w:start w:val="1"/>
-      <w:numFmt w:val="lowerLetter"/>
-      <w:lvlText w:val="%2."/>
-      <w:lvlJc w:val="left"/>
-      <w:pPr>
-        <w:ind w:left="1440" w:hanging="360"/>
-      </w:pPr>
-      <w:rPr>
-        <w:u w:val="none"/>
-      </w:rPr>
-    </w:lvl>
-    <w:lvl w:ilvl="2">
-      <w:start w:val="1"/>
-      <w:numFmt w:val="lowerRoman"/>
-      <w:lvlText w:val="%3."/>
-      <w:lvlJc w:val="right"/>
-      <w:pPr>
-        <w:ind w:left="2160" w:hanging="360"/>
-      </w:pPr>
-      <w:rPr>
-        <w:u w:val="none"/>
-      </w:rPr>
-    </w:lvl>
-    <w:lvl w:ilvl="3">
-      <w:start w:val="1"/>
-      <w:numFmt w:val="decimal"/>
-      <w:lvlText w:val="%4."/>
-      <w:lvlJc w:val="left"/>
-      <w:pPr>
-        <w:ind w:left="2880" w:hanging="360"/>
-      </w:pPr>
-      <w:rPr>
-        <w:u w:val="none"/>
-      </w:rPr>
-    </w:lvl>
-    <w:lvl w:ilvl="4">
-      <w:start w:val="1"/>
-      <w:numFmt w:val="lowerLetter"/>
-      <w:lvlText w:val="%5."/>
-      <w:lvlJc w:val="left"/>
-      <w:pPr>
-        <w:ind w:left="3600" w:hanging="360"/>
-      </w:pPr>
-      <w:rPr>
-        <w:u w:val="none"/>
-      </w:rPr>
-    </w:lvl>
-    <w:lvl w:ilvl="5">
-      <w:start w:val="1"/>
-      <w:numFmt w:val="lowerRoman"/>
-      <w:lvlText w:val="%6."/>
-      <w:lvlJc w:val="right"/>
-      <w:pPr>
-        <w:ind w:left="4320" w:hanging="360"/>
-      </w:pPr>
-      <w:rPr>
-        <w:u w:val="none"/>
-      </w:rPr>
-    </w:lvl>
-    <w:lvl w:ilvl="6">
-      <w:start w:val="1"/>
-      <w:numFmt w:val="decimal"/>
-      <w:lvlText w:val="%7."/>
-      <w:lvlJc w:val="left"/>
-      <w:pPr>
-        <w:ind w:left="5040" w:hanging="360"/>
-      </w:pPr>
-      <w:rPr>
-        <w:u w:val="none"/>
-      </w:rPr>
-    </w:lvl>
-    <w:lvl w:ilvl="7">
-      <w:start w:val="1"/>
-      <w:numFmt w:val="lowerLetter"/>
-      <w:lvlText w:val="%8."/>
-      <w:lvlJc w:val="left"/>
-      <w:pPr>
-        <w:ind w:left="5760" w:hanging="360"/>
-      </w:pPr>
-      <w:rPr>
-        <w:u w:val="none"/>
-      </w:rPr>
-    </w:lvl>
-    <w:lvl w:ilvl="8">
-      <w:start w:val="1"/>
-      <w:numFmt w:val="lowerRoman"/>
-      <w:lvlText w:val="%9."/>
-      <w:lvlJc w:val="right"/>
-      <w:pPr>
-        <w:ind w:left="6480" w:hanging="360"/>
-      </w:pPr>
-      <w:rPr>
-        <w:u w:val="none"/>
-      </w:rPr>
     </w:lvl>
   </w:abstractNum>
   <w:num w:numId="1">
@@ -4650,7 +4829,6 @@
     <w:rPrDefault>
       <w:rPr>
         <w:rFonts w:ascii="Calibri" w:hAnsi="Calibri" w:eastAsia="Calibri" w:cs="Calibri"/>
-        <w:sz w:val="22"/>
         <w:szCs w:val="22"/>
         <w:lang w:val="en-US" w:eastAsia="zh-CN" w:bidi="hi-IN"/>
       </w:rPr>
@@ -4664,11 +4842,10 @@
     <w:qFormat/>
     <w:pPr>
       <w:widowControl w:val="false"/>
-      <w:kinsoku w:val="true"/>
-      <w:overflowPunct w:val="true"/>
-      <w:autoSpaceDE w:val="true"/>
+      <w:overflowPunct w:val="false"/>
       <w:bidi w:val="0"/>
       <w:spacing w:lineRule="auto" w:line="259" w:before="0" w:after="160"/>
+      <w:jc w:val="left"/>
     </w:pPr>
     <w:rPr>
       <w:rFonts w:ascii="Calibri" w:hAnsi="Calibri" w:eastAsia="Calibri" w:cs="Calibri"/>
@@ -4681,98 +4858,122 @@
   </w:style>
   <w:style w:type="paragraph" w:styleId="Heading1">
     <w:name w:val="Heading 1"/>
-    <w:basedOn w:val="Normal1"/>
     <w:next w:val="Normal"/>
     <w:qFormat/>
     <w:pPr>
       <w:keepNext w:val="true"/>
       <w:keepLines/>
+      <w:widowControl w:val="false"/>
       <w:spacing w:lineRule="auto" w:line="240" w:before="480" w:after="120"/>
     </w:pPr>
     <w:rPr>
+      <w:rFonts w:ascii="Calibri" w:hAnsi="Calibri" w:eastAsia="Calibri" w:cs="Calibri"/>
       <w:b/>
+      <w:color w:val="auto"/>
+      <w:kern w:val="0"/>
       <w:sz w:val="48"/>
       <w:szCs w:val="48"/>
+      <w:lang w:val="en-US" w:eastAsia="zh-CN" w:bidi="hi-IN"/>
     </w:rPr>
   </w:style>
   <w:style w:type="paragraph" w:styleId="Heading2">
     <w:name w:val="Heading 2"/>
-    <w:basedOn w:val="Normal1"/>
     <w:next w:val="Normal"/>
     <w:qFormat/>
     <w:pPr>
       <w:keepNext w:val="true"/>
       <w:keepLines/>
+      <w:widowControl w:val="false"/>
       <w:spacing w:lineRule="auto" w:line="240" w:before="360" w:after="80"/>
     </w:pPr>
     <w:rPr>
+      <w:rFonts w:ascii="Calibri" w:hAnsi="Calibri" w:eastAsia="Calibri" w:cs="Calibri"/>
       <w:b/>
+      <w:color w:val="auto"/>
+      <w:kern w:val="0"/>
       <w:sz w:val="36"/>
       <w:szCs w:val="36"/>
+      <w:lang w:val="en-US" w:eastAsia="zh-CN" w:bidi="hi-IN"/>
     </w:rPr>
   </w:style>
   <w:style w:type="paragraph" w:styleId="Heading3">
     <w:name w:val="Heading 3"/>
-    <w:basedOn w:val="Normal1"/>
     <w:next w:val="Normal"/>
     <w:qFormat/>
     <w:pPr>
       <w:keepNext w:val="true"/>
       <w:keepLines/>
+      <w:widowControl w:val="false"/>
       <w:spacing w:lineRule="auto" w:line="240" w:before="280" w:after="80"/>
     </w:pPr>
     <w:rPr>
+      <w:rFonts w:ascii="Calibri" w:hAnsi="Calibri" w:eastAsia="Calibri" w:cs="Calibri"/>
       <w:b/>
+      <w:color w:val="auto"/>
+      <w:kern w:val="0"/>
       <w:sz w:val="28"/>
       <w:szCs w:val="28"/>
+      <w:lang w:val="en-US" w:eastAsia="zh-CN" w:bidi="hi-IN"/>
     </w:rPr>
   </w:style>
   <w:style w:type="paragraph" w:styleId="Heading4">
     <w:name w:val="Heading 4"/>
-    <w:basedOn w:val="Normal1"/>
     <w:next w:val="Normal"/>
     <w:qFormat/>
     <w:pPr>
       <w:keepNext w:val="true"/>
       <w:keepLines/>
+      <w:widowControl w:val="false"/>
       <w:spacing w:lineRule="auto" w:line="240" w:before="240" w:after="40"/>
     </w:pPr>
     <w:rPr>
+      <w:rFonts w:ascii="Calibri" w:hAnsi="Calibri" w:eastAsia="Calibri" w:cs="Calibri"/>
       <w:b/>
+      <w:color w:val="auto"/>
+      <w:kern w:val="0"/>
       <w:sz w:val="24"/>
       <w:szCs w:val="24"/>
+      <w:lang w:val="en-US" w:eastAsia="zh-CN" w:bidi="hi-IN"/>
     </w:rPr>
   </w:style>
   <w:style w:type="paragraph" w:styleId="Heading5">
     <w:name w:val="Heading 5"/>
-    <w:basedOn w:val="Normal1"/>
     <w:next w:val="Normal"/>
     <w:qFormat/>
     <w:pPr>
       <w:keepNext w:val="true"/>
       <w:keepLines/>
+      <w:widowControl w:val="false"/>
       <w:spacing w:lineRule="auto" w:line="240" w:before="220" w:after="40"/>
     </w:pPr>
     <w:rPr>
+      <w:rFonts w:ascii="Calibri" w:hAnsi="Calibri" w:eastAsia="Calibri" w:cs="Calibri"/>
       <w:b/>
+      <w:color w:val="auto"/>
+      <w:kern w:val="0"/>
       <w:sz w:val="22"/>
       <w:szCs w:val="22"/>
+      <w:lang w:val="en-US" w:eastAsia="zh-CN" w:bidi="hi-IN"/>
     </w:rPr>
   </w:style>
   <w:style w:type="paragraph" w:styleId="Heading6">
     <w:name w:val="Heading 6"/>
-    <w:basedOn w:val="Normal1"/>
     <w:next w:val="Normal"/>
     <w:qFormat/>
     <w:pPr>
       <w:keepNext w:val="true"/>
       <w:keepLines/>
+      <w:widowControl w:val="false"/>
       <w:spacing w:lineRule="auto" w:line="240" w:before="200" w:after="40"/>
     </w:pPr>
     <w:rPr>
+      <w:rFonts w:ascii="Calibri" w:hAnsi="Calibri" w:eastAsia="Calibri" w:cs="Calibri"/>
       <w:b/>
+      <w:color w:val="auto"/>
+      <w:kern w:val="0"/>
       <w:sz w:val="20"/>
       <w:szCs w:val="20"/>
+      <w:lang w:val="en-US" w:eastAsia="zh-CN" w:bidi="hi-IN"/>
     </w:rPr>
   </w:style>
   <w:style w:type="character" w:styleId="ListLabel1">
@@ -5295,6 +5496,581 @@
   </w:style>
   <w:style w:type="character" w:styleId="ListLabel73">
     <w:name w:val="ListLabel 73"/>
+    <w:qFormat/>
+    <w:rPr>
+      <w:color w:val="1155CC"/>
+      <w:u w:val="single"/>
+    </w:rPr>
+  </w:style>
+  <w:style w:type="character" w:styleId="ListLabel74">
+    <w:name w:val="ListLabel 74"/>
+    <w:qFormat/>
+    <w:rPr>
+      <w:rFonts w:cs="Wingdings"/>
+      <w:u w:val="none"/>
+    </w:rPr>
+  </w:style>
+  <w:style w:type="character" w:styleId="ListLabel75">
+    <w:name w:val="ListLabel 75"/>
+    <w:qFormat/>
+    <w:rPr>
+      <w:rFonts w:cs="Wingdings 2"/>
+      <w:u w:val="none"/>
+    </w:rPr>
+  </w:style>
+  <w:style w:type="character" w:styleId="ListLabel76">
+    <w:name w:val="ListLabel 76"/>
+    <w:qFormat/>
+    <w:rPr>
+      <w:rFonts w:cs="OpenSymbol"/>
+      <w:u w:val="none"/>
+    </w:rPr>
+  </w:style>
+  <w:style w:type="character" w:styleId="ListLabel77">
+    <w:name w:val="ListLabel 77"/>
+    <w:qFormat/>
+    <w:rPr>
+      <w:rFonts w:cs="Wingdings"/>
+      <w:u w:val="none"/>
+    </w:rPr>
+  </w:style>
+  <w:style w:type="character" w:styleId="ListLabel78">
+    <w:name w:val="ListLabel 78"/>
+    <w:qFormat/>
+    <w:rPr>
+      <w:rFonts w:cs="Wingdings 2"/>
+      <w:u w:val="none"/>
+    </w:rPr>
+  </w:style>
+  <w:style w:type="character" w:styleId="ListLabel79">
+    <w:name w:val="ListLabel 79"/>
+    <w:qFormat/>
+    <w:rPr>
+      <w:rFonts w:cs="OpenSymbol"/>
+      <w:u w:val="none"/>
+    </w:rPr>
+  </w:style>
+  <w:style w:type="character" w:styleId="ListLabel80">
+    <w:name w:val="ListLabel 80"/>
+    <w:qFormat/>
+    <w:rPr>
+      <w:rFonts w:cs="Wingdings"/>
+      <w:u w:val="none"/>
+    </w:rPr>
+  </w:style>
+  <w:style w:type="character" w:styleId="ListLabel81">
+    <w:name w:val="ListLabel 81"/>
+    <w:qFormat/>
+    <w:rPr>
+      <w:rFonts w:cs="Wingdings 2"/>
+      <w:u w:val="none"/>
+    </w:rPr>
+  </w:style>
+  <w:style w:type="character" w:styleId="ListLabel82">
+    <w:name w:val="ListLabel 82"/>
+    <w:qFormat/>
+    <w:rPr>
+      <w:rFonts w:cs="OpenSymbol"/>
+      <w:u w:val="none"/>
+    </w:rPr>
+  </w:style>
+  <w:style w:type="character" w:styleId="ListLabel83">
+    <w:name w:val="ListLabel 83"/>
+    <w:qFormat/>
+    <w:rPr>
+      <w:rFonts w:cs="Wingdings"/>
+      <w:u w:val="none"/>
+    </w:rPr>
+  </w:style>
+  <w:style w:type="character" w:styleId="ListLabel84">
+    <w:name w:val="ListLabel 84"/>
+    <w:qFormat/>
+    <w:rPr>
+      <w:rFonts w:cs="Wingdings 2"/>
+      <w:u w:val="none"/>
+    </w:rPr>
+  </w:style>
+  <w:style w:type="character" w:styleId="ListLabel85">
+    <w:name w:val="ListLabel 85"/>
+    <w:qFormat/>
+    <w:rPr>
+      <w:rFonts w:cs="OpenSymbol"/>
+      <w:u w:val="none"/>
+    </w:rPr>
+  </w:style>
+  <w:style w:type="character" w:styleId="ListLabel86">
+    <w:name w:val="ListLabel 86"/>
+    <w:qFormat/>
+    <w:rPr>
+      <w:rFonts w:cs="Wingdings"/>
+      <w:u w:val="none"/>
+    </w:rPr>
+  </w:style>
+  <w:style w:type="character" w:styleId="ListLabel87">
+    <w:name w:val="ListLabel 87"/>
+    <w:qFormat/>
+    <w:rPr>
+      <w:rFonts w:cs="Wingdings 2"/>
+      <w:u w:val="none"/>
+    </w:rPr>
+  </w:style>
+  <w:style w:type="character" w:styleId="ListLabel88">
+    <w:name w:val="ListLabel 88"/>
+    <w:qFormat/>
+    <w:rPr>
+      <w:rFonts w:cs="OpenSymbol"/>
+      <w:u w:val="none"/>
+    </w:rPr>
+  </w:style>
+  <w:style w:type="character" w:styleId="ListLabel89">
+    <w:name w:val="ListLabel 89"/>
+    <w:qFormat/>
+    <w:rPr>
+      <w:rFonts w:cs="Wingdings"/>
+      <w:u w:val="none"/>
+    </w:rPr>
+  </w:style>
+  <w:style w:type="character" w:styleId="ListLabel90">
+    <w:name w:val="ListLabel 90"/>
+    <w:qFormat/>
+    <w:rPr>
+      <w:rFonts w:cs="Wingdings 2"/>
+      <w:u w:val="none"/>
+    </w:rPr>
+  </w:style>
+  <w:style w:type="character" w:styleId="ListLabel91">
+    <w:name w:val="ListLabel 91"/>
+    <w:qFormat/>
+    <w:rPr>
+      <w:rFonts w:cs="OpenSymbol"/>
+      <w:u w:val="none"/>
+    </w:rPr>
+  </w:style>
+  <w:style w:type="character" w:styleId="ListLabel92">
+    <w:name w:val="ListLabel 92"/>
+    <w:qFormat/>
+    <w:rPr>
+      <w:rFonts w:cs="Wingdings"/>
+      <w:u w:val="none"/>
+    </w:rPr>
+  </w:style>
+  <w:style w:type="character" w:styleId="ListLabel93">
+    <w:name w:val="ListLabel 93"/>
+    <w:qFormat/>
+    <w:rPr>
+      <w:rFonts w:cs="Wingdings 2"/>
+      <w:u w:val="none"/>
+    </w:rPr>
+  </w:style>
+  <w:style w:type="character" w:styleId="ListLabel94">
+    <w:name w:val="ListLabel 94"/>
+    <w:qFormat/>
+    <w:rPr>
+      <w:rFonts w:cs="OpenSymbol"/>
+      <w:u w:val="none"/>
+    </w:rPr>
+  </w:style>
+  <w:style w:type="character" w:styleId="ListLabel95">
+    <w:name w:val="ListLabel 95"/>
+    <w:qFormat/>
+    <w:rPr>
+      <w:rFonts w:cs="Wingdings"/>
+      <w:u w:val="none"/>
+    </w:rPr>
+  </w:style>
+  <w:style w:type="character" w:styleId="ListLabel96">
+    <w:name w:val="ListLabel 96"/>
+    <w:qFormat/>
+    <w:rPr>
+      <w:rFonts w:cs="Wingdings 2"/>
+      <w:u w:val="none"/>
+    </w:rPr>
+  </w:style>
+  <w:style w:type="character" w:styleId="ListLabel97">
+    <w:name w:val="ListLabel 97"/>
+    <w:qFormat/>
+    <w:rPr>
+      <w:rFonts w:cs="OpenSymbol"/>
+      <w:u w:val="none"/>
+    </w:rPr>
+  </w:style>
+  <w:style w:type="character" w:styleId="ListLabel98">
+    <w:name w:val="ListLabel 98"/>
+    <w:qFormat/>
+    <w:rPr>
+      <w:rFonts w:cs="Wingdings"/>
+      <w:u w:val="none"/>
+    </w:rPr>
+  </w:style>
+  <w:style w:type="character" w:styleId="ListLabel99">
+    <w:name w:val="ListLabel 99"/>
+    <w:qFormat/>
+    <w:rPr>
+      <w:rFonts w:cs="Wingdings 2"/>
+      <w:u w:val="none"/>
+    </w:rPr>
+  </w:style>
+  <w:style w:type="character" w:styleId="ListLabel100">
+    <w:name w:val="ListLabel 100"/>
+    <w:qFormat/>
+    <w:rPr>
+      <w:rFonts w:cs="OpenSymbol"/>
+      <w:u w:val="none"/>
+    </w:rPr>
+  </w:style>
+  <w:style w:type="character" w:styleId="ListLabel101">
+    <w:name w:val="ListLabel 101"/>
+    <w:qFormat/>
+    <w:rPr>
+      <w:rFonts w:cs="Wingdings"/>
+      <w:u w:val="none"/>
+    </w:rPr>
+  </w:style>
+  <w:style w:type="character" w:styleId="ListLabel102">
+    <w:name w:val="ListLabel 102"/>
+    <w:qFormat/>
+    <w:rPr>
+      <w:rFonts w:cs="Wingdings 2"/>
+      <w:u w:val="none"/>
+    </w:rPr>
+  </w:style>
+  <w:style w:type="character" w:styleId="ListLabel103">
+    <w:name w:val="ListLabel 103"/>
+    <w:qFormat/>
+    <w:rPr>
+      <w:rFonts w:cs="OpenSymbol"/>
+      <w:u w:val="none"/>
+    </w:rPr>
+  </w:style>
+  <w:style w:type="character" w:styleId="ListLabel104">
+    <w:name w:val="ListLabel 104"/>
+    <w:qFormat/>
+    <w:rPr>
+      <w:rFonts w:cs="Wingdings"/>
+      <w:u w:val="none"/>
+    </w:rPr>
+  </w:style>
+  <w:style w:type="character" w:styleId="ListLabel105">
+    <w:name w:val="ListLabel 105"/>
+    <w:qFormat/>
+    <w:rPr>
+      <w:rFonts w:cs="Wingdings 2"/>
+      <w:u w:val="none"/>
+    </w:rPr>
+  </w:style>
+  <w:style w:type="character" w:styleId="ListLabel106">
+    <w:name w:val="ListLabel 106"/>
+    <w:qFormat/>
+    <w:rPr>
+      <w:rFonts w:cs="OpenSymbol"/>
+      <w:u w:val="none"/>
+    </w:rPr>
+  </w:style>
+  <w:style w:type="character" w:styleId="ListLabel107">
+    <w:name w:val="ListLabel 107"/>
+    <w:qFormat/>
+    <w:rPr>
+      <w:rFonts w:cs="Wingdings"/>
+      <w:u w:val="none"/>
+    </w:rPr>
+  </w:style>
+  <w:style w:type="character" w:styleId="ListLabel108">
+    <w:name w:val="ListLabel 108"/>
+    <w:qFormat/>
+    <w:rPr>
+      <w:rFonts w:cs="Wingdings 2"/>
+      <w:u w:val="none"/>
+    </w:rPr>
+  </w:style>
+  <w:style w:type="character" w:styleId="ListLabel109">
+    <w:name w:val="ListLabel 109"/>
+    <w:qFormat/>
+    <w:rPr>
+      <w:rFonts w:cs="OpenSymbol"/>
+      <w:u w:val="none"/>
+    </w:rPr>
+  </w:style>
+  <w:style w:type="character" w:styleId="ListLabel110">
+    <w:name w:val="ListLabel 110"/>
+    <w:qFormat/>
+    <w:rPr>
+      <w:rFonts w:cs="Wingdings"/>
+      <w:u w:val="none"/>
+    </w:rPr>
+  </w:style>
+  <w:style w:type="character" w:styleId="ListLabel111">
+    <w:name w:val="ListLabel 111"/>
+    <w:qFormat/>
+    <w:rPr>
+      <w:rFonts w:cs="Wingdings 2"/>
+      <w:u w:val="none"/>
+    </w:rPr>
+  </w:style>
+  <w:style w:type="character" w:styleId="ListLabel112">
+    <w:name w:val="ListLabel 112"/>
+    <w:qFormat/>
+    <w:rPr>
+      <w:rFonts w:cs="OpenSymbol"/>
+      <w:u w:val="none"/>
+    </w:rPr>
+  </w:style>
+  <w:style w:type="character" w:styleId="ListLabel113">
+    <w:name w:val="ListLabel 113"/>
+    <w:qFormat/>
+    <w:rPr>
+      <w:rFonts w:cs="Wingdings"/>
+      <w:u w:val="none"/>
+    </w:rPr>
+  </w:style>
+  <w:style w:type="character" w:styleId="ListLabel114">
+    <w:name w:val="ListLabel 114"/>
+    <w:qFormat/>
+    <w:rPr>
+      <w:rFonts w:cs="Wingdings 2"/>
+      <w:u w:val="none"/>
+    </w:rPr>
+  </w:style>
+  <w:style w:type="character" w:styleId="ListLabel115">
+    <w:name w:val="ListLabel 115"/>
+    <w:qFormat/>
+    <w:rPr>
+      <w:rFonts w:cs="OpenSymbol"/>
+      <w:u w:val="none"/>
+    </w:rPr>
+  </w:style>
+  <w:style w:type="character" w:styleId="ListLabel116">
+    <w:name w:val="ListLabel 116"/>
+    <w:qFormat/>
+    <w:rPr>
+      <w:rFonts w:cs="Wingdings"/>
+      <w:u w:val="none"/>
+    </w:rPr>
+  </w:style>
+  <w:style w:type="character" w:styleId="ListLabel117">
+    <w:name w:val="ListLabel 117"/>
+    <w:qFormat/>
+    <w:rPr>
+      <w:rFonts w:cs="Wingdings 2"/>
+      <w:u w:val="none"/>
+    </w:rPr>
+  </w:style>
+  <w:style w:type="character" w:styleId="ListLabel118">
+    <w:name w:val="ListLabel 118"/>
+    <w:qFormat/>
+    <w:rPr>
+      <w:rFonts w:cs="OpenSymbol"/>
+      <w:u w:val="none"/>
+    </w:rPr>
+  </w:style>
+  <w:style w:type="character" w:styleId="ListLabel119">
+    <w:name w:val="ListLabel 119"/>
+    <w:qFormat/>
+    <w:rPr>
+      <w:rFonts w:cs="Wingdings"/>
+      <w:u w:val="none"/>
+    </w:rPr>
+  </w:style>
+  <w:style w:type="character" w:styleId="ListLabel120">
+    <w:name w:val="ListLabel 120"/>
+    <w:qFormat/>
+    <w:rPr>
+      <w:rFonts w:cs="Wingdings 2"/>
+      <w:u w:val="none"/>
+    </w:rPr>
+  </w:style>
+  <w:style w:type="character" w:styleId="ListLabel121">
+    <w:name w:val="ListLabel 121"/>
+    <w:qFormat/>
+    <w:rPr>
+      <w:rFonts w:cs="OpenSymbol"/>
+      <w:u w:val="none"/>
+    </w:rPr>
+  </w:style>
+  <w:style w:type="character" w:styleId="ListLabel122">
+    <w:name w:val="ListLabel 122"/>
+    <w:qFormat/>
+    <w:rPr>
+      <w:rFonts w:cs="Wingdings"/>
+      <w:u w:val="none"/>
+    </w:rPr>
+  </w:style>
+  <w:style w:type="character" w:styleId="ListLabel123">
+    <w:name w:val="ListLabel 123"/>
+    <w:qFormat/>
+    <w:rPr>
+      <w:rFonts w:cs="Wingdings 2"/>
+      <w:u w:val="none"/>
+    </w:rPr>
+  </w:style>
+  <w:style w:type="character" w:styleId="ListLabel124">
+    <w:name w:val="ListLabel 124"/>
+    <w:qFormat/>
+    <w:rPr>
+      <w:rFonts w:cs="OpenSymbol"/>
+      <w:u w:val="none"/>
+    </w:rPr>
+  </w:style>
+  <w:style w:type="character" w:styleId="ListLabel125">
+    <w:name w:val="ListLabel 125"/>
+    <w:qFormat/>
+    <w:rPr>
+      <w:rFonts w:cs="Wingdings"/>
+      <w:u w:val="none"/>
+    </w:rPr>
+  </w:style>
+  <w:style w:type="character" w:styleId="ListLabel126">
+    <w:name w:val="ListLabel 126"/>
+    <w:qFormat/>
+    <w:rPr>
+      <w:rFonts w:cs="Wingdings 2"/>
+      <w:u w:val="none"/>
+    </w:rPr>
+  </w:style>
+  <w:style w:type="character" w:styleId="ListLabel127">
+    <w:name w:val="ListLabel 127"/>
+    <w:qFormat/>
+    <w:rPr>
+      <w:rFonts w:cs="OpenSymbol"/>
+      <w:u w:val="none"/>
+    </w:rPr>
+  </w:style>
+  <w:style w:type="character" w:styleId="ListLabel128">
+    <w:name w:val="ListLabel 128"/>
+    <w:qFormat/>
+    <w:rPr>
+      <w:rFonts w:cs="Wingdings"/>
+      <w:u w:val="none"/>
+    </w:rPr>
+  </w:style>
+  <w:style w:type="character" w:styleId="ListLabel129">
+    <w:name w:val="ListLabel 129"/>
+    <w:qFormat/>
+    <w:rPr>
+      <w:rFonts w:cs="Wingdings 2"/>
+      <w:u w:val="none"/>
+    </w:rPr>
+  </w:style>
+  <w:style w:type="character" w:styleId="ListLabel130">
+    <w:name w:val="ListLabel 130"/>
+    <w:qFormat/>
+    <w:rPr>
+      <w:rFonts w:cs="OpenSymbol"/>
+      <w:u w:val="none"/>
+    </w:rPr>
+  </w:style>
+  <w:style w:type="character" w:styleId="ListLabel131">
+    <w:name w:val="ListLabel 131"/>
+    <w:qFormat/>
+    <w:rPr>
+      <w:rFonts w:cs="Wingdings"/>
+      <w:u w:val="none"/>
+    </w:rPr>
+  </w:style>
+  <w:style w:type="character" w:styleId="ListLabel132">
+    <w:name w:val="ListLabel 132"/>
+    <w:qFormat/>
+    <w:rPr>
+      <w:rFonts w:cs="Wingdings 2"/>
+      <w:u w:val="none"/>
+    </w:rPr>
+  </w:style>
+  <w:style w:type="character" w:styleId="ListLabel133">
+    <w:name w:val="ListLabel 133"/>
+    <w:qFormat/>
+    <w:rPr>
+      <w:rFonts w:cs="OpenSymbol"/>
+      <w:u w:val="none"/>
+    </w:rPr>
+  </w:style>
+  <w:style w:type="character" w:styleId="ListLabel134">
+    <w:name w:val="ListLabel 134"/>
+    <w:qFormat/>
+    <w:rPr>
+      <w:rFonts w:cs="Wingdings"/>
+      <w:u w:val="none"/>
+    </w:rPr>
+  </w:style>
+  <w:style w:type="character" w:styleId="ListLabel135">
+    <w:name w:val="ListLabel 135"/>
+    <w:qFormat/>
+    <w:rPr>
+      <w:rFonts w:cs="Wingdings 2"/>
+      <w:u w:val="none"/>
+    </w:rPr>
+  </w:style>
+  <w:style w:type="character" w:styleId="ListLabel136">
+    <w:name w:val="ListLabel 136"/>
+    <w:qFormat/>
+    <w:rPr>
+      <w:rFonts w:cs="OpenSymbol"/>
+      <w:u w:val="none"/>
+    </w:rPr>
+  </w:style>
+  <w:style w:type="character" w:styleId="ListLabel137">
+    <w:name w:val="ListLabel 137"/>
+    <w:qFormat/>
+    <w:rPr>
+      <w:u w:val="none"/>
+    </w:rPr>
+  </w:style>
+  <w:style w:type="character" w:styleId="ListLabel138">
+    <w:name w:val="ListLabel 138"/>
+    <w:qFormat/>
+    <w:rPr>
+      <w:u w:val="none"/>
+    </w:rPr>
+  </w:style>
+  <w:style w:type="character" w:styleId="ListLabel139">
+    <w:name w:val="ListLabel 139"/>
+    <w:qFormat/>
+    <w:rPr>
+      <w:u w:val="none"/>
+    </w:rPr>
+  </w:style>
+  <w:style w:type="character" w:styleId="ListLabel140">
+    <w:name w:val="ListLabel 140"/>
+    <w:qFormat/>
+    <w:rPr>
+      <w:u w:val="none"/>
+    </w:rPr>
+  </w:style>
+  <w:style w:type="character" w:styleId="ListLabel141">
+    <w:name w:val="ListLabel 141"/>
+    <w:qFormat/>
+    <w:rPr>
+      <w:u w:val="none"/>
+    </w:rPr>
+  </w:style>
+  <w:style w:type="character" w:styleId="ListLabel142">
+    <w:name w:val="ListLabel 142"/>
+    <w:qFormat/>
+    <w:rPr>
+      <w:u w:val="none"/>
+    </w:rPr>
+  </w:style>
+  <w:style w:type="character" w:styleId="ListLabel143">
+    <w:name w:val="ListLabel 143"/>
+    <w:qFormat/>
+    <w:rPr>
+      <w:u w:val="none"/>
+    </w:rPr>
+  </w:style>
+  <w:style w:type="character" w:styleId="ListLabel144">
+    <w:name w:val="ListLabel 144"/>
+    <w:qFormat/>
+    <w:rPr>
+      <w:u w:val="none"/>
+    </w:rPr>
+  </w:style>
+  <w:style w:type="character" w:styleId="ListLabel145">
+    <w:name w:val="ListLabel 145"/>
+    <w:qFormat/>
+    <w:rPr>
+      <w:u w:val="none"/>
+    </w:rPr>
+  </w:style>
+  <w:style w:type="character" w:styleId="ListLabel146">
+    <w:name w:val="ListLabel 146"/>
     <w:qFormat/>
     <w:rPr>
       <w:color w:val="1155CC"/>
@@ -5359,14 +6135,12 @@
       <w:rFonts w:cs="Lohit Devanagari"/>
     </w:rPr>
   </w:style>
-  <w:style w:type="paragraph" w:styleId="Normal1">
+  <w:style w:type="paragraph" w:styleId="LOnormal">
     <w:name w:val="LO-normal"/>
     <w:qFormat/>
     <w:pPr>
       <w:widowControl/>
-      <w:kinsoku w:val="true"/>
-      <w:overflowPunct w:val="true"/>
-      <w:autoSpaceDE w:val="true"/>
+      <w:overflowPunct w:val="false"/>
       <w:bidi w:val="0"/>
       <w:jc w:val="left"/>
     </w:pPr>
@@ -5381,7 +6155,7 @@
   </w:style>
   <w:style w:type="paragraph" w:styleId="Title">
     <w:name w:val="Title"/>
-    <w:basedOn w:val="Normal1"/>
+    <w:basedOn w:val="LOnormal"/>
     <w:next w:val="Normal"/>
     <w:qFormat/>
     <w:pPr>
@@ -5397,7 +6171,7 @@
   </w:style>
   <w:style w:type="paragraph" w:styleId="Subtitle">
     <w:name w:val="Subtitle"/>
-    <w:basedOn w:val="Normal1"/>
+    <w:basedOn w:val="LOnormal"/>
     <w:next w:val="Normal"/>
     <w:qFormat/>
     <w:pPr>
@@ -5425,5 +6199,27 @@
     <w:pPr/>
     <w:rPr/>
   </w:style>
+  <w:style w:type="paragraph" w:styleId="TableContents">
+    <w:name w:val="Table Contents"/>
+    <w:basedOn w:val="Normal"/>
+    <w:qFormat/>
+    <w:pPr>
+      <w:suppressLineNumbers/>
+    </w:pPr>
+    <w:rPr/>
+  </w:style>
+  <w:style w:type="paragraph" w:styleId="TableHeading">
+    <w:name w:val="Table Heading"/>
+    <w:basedOn w:val="TableContents"/>
+    <w:qFormat/>
+    <w:pPr>
+      <w:suppressLineNumbers/>
+      <w:jc w:val="center"/>
+    </w:pPr>
+    <w:rPr>
+      <w:b/>
+      <w:bCs/>
+    </w:rPr>
+  </w:style>
 </w:styles>
 </file>
</xml_diff>